<commit_message>
update new data and stuff
</commit_message>
<xml_diff>
--- a/sigurd_word/intro to the experiment.docx
+++ b/sigurd_word/intro to the experiment.docx
@@ -1907,16 +1907,16 @@
         <mc:AlternateContent>
           <mc:Choice Requires="wps">
             <w:drawing>
-              <wp:anchor distT="0" distB="0" distL="114300" distR="114300" simplePos="0" relativeHeight="251660288" behindDoc="0" locked="0" layoutInCell="1" allowOverlap="1" wp14:anchorId="30EA9A6C" wp14:editId="2EC5F9A6">
+              <wp:anchor distT="0" distB="0" distL="114300" distR="114300" simplePos="0" relativeHeight="251660288" behindDoc="0" locked="0" layoutInCell="1" allowOverlap="1" wp14:anchorId="30EA9A6C" wp14:editId="32DF1C99">
                 <wp:simplePos x="0" y="0"/>
                 <wp:positionH relativeFrom="column">
-                  <wp:posOffset>3600450</wp:posOffset>
+                  <wp:posOffset>3600438</wp:posOffset>
                 </wp:positionH>
                 <wp:positionV relativeFrom="paragraph">
                   <wp:posOffset>436245</wp:posOffset>
                 </wp:positionV>
                 <wp:extent cx="2674620" cy="635"/>
-                <wp:effectExtent l="0" t="0" r="5080" b="12065"/>
+                <wp:effectExtent l="0" t="0" r="5080" b="0"/>
                 <wp:wrapSquare wrapText="bothSides"/>
                 <wp:docPr id="4" name="Tekstfelt 4"/>
                 <wp:cNvGraphicFramePr/>
@@ -1984,10 +1984,16 @@
                             </w:r>
                             <w:r>
                               <w:rPr>
+                                <w:lang w:val="en-US"/>
+                              </w:rPr>
+                              <w:t>(</w:t>
+                            </w:r>
+                            <w:r>
+                              <w:rPr>
                                 <w:noProof/>
                                 <w:lang w:val="en-US"/>
                               </w:rPr>
-                              <w:t>Dale &amp; Duran, (201</w:t>
+                              <w:t>Dale &amp; Duran, 201</w:t>
                             </w:r>
                             <w:r>
                               <w:rPr>
@@ -2069,10 +2075,16 @@
                       </w:r>
                       <w:r>
                         <w:rPr>
+                          <w:lang w:val="en-US"/>
+                        </w:rPr>
+                        <w:t>(</w:t>
+                      </w:r>
+                      <w:r>
+                        <w:rPr>
                           <w:noProof/>
                           <w:lang w:val="en-US"/>
                         </w:rPr>
-                        <w:t>Dale &amp; Duran, (201</w:t>
+                        <w:t>Dale &amp; Duran, 201</w:t>
                       </w:r>
                       <w:r>
                         <w:rPr>
@@ -4911,14 +4923,13 @@
         </w:rPr>
         <w:t xml:space="preserve">mouse-tracking data from a linguistic negation experiment. </w:t>
       </w:r>
-      <w:proofErr w:type="gramStart"/>
       <w:r>
         <w:rPr>
           <w:rFonts w:ascii="Calibri" w:eastAsia="Times New Roman" w:hAnsi="Calibri" w:cs="Calibri"/>
           <w:color w:val="2E2E2E"/>
           <w:lang w:val="en-US" w:eastAsia="da-DK"/>
         </w:rPr>
-        <w:t>In order</w:t>
+        <w:t>To</w:t>
       </w:r>
       <w:r>
         <w:rPr>
@@ -4926,7 +4937,7 @@
           <w:color w:val="2E2E2E"/>
           <w:lang w:val="en-US" w:eastAsia="da-DK"/>
         </w:rPr>
-        <w:t xml:space="preserve"> </w:t>
+        <w:t xml:space="preserve"> implement such framework in the broader field of </w:t>
       </w:r>
       <w:r>
         <w:rPr>
@@ -4934,16 +4945,15 @@
           <w:color w:val="2E2E2E"/>
           <w:lang w:val="en-US" w:eastAsia="da-DK"/>
         </w:rPr>
-        <w:t>to</w:t>
-      </w:r>
-      <w:proofErr w:type="gramEnd"/>
+        <w:t xml:space="preserve">mouse-tracking the model </w:t>
+      </w:r>
       <w:r>
         <w:rPr>
           <w:rFonts w:ascii="Calibri" w:eastAsia="Times New Roman" w:hAnsi="Calibri" w:cs="Calibri"/>
           <w:color w:val="2E2E2E"/>
           <w:lang w:val="en-US" w:eastAsia="da-DK"/>
         </w:rPr>
-        <w:t xml:space="preserve"> implement such framework in the broader field of </w:t>
+        <w:t>must</w:t>
       </w:r>
       <w:r>
         <w:rPr>
@@ -4951,24 +4961,38 @@
           <w:color w:val="2E2E2E"/>
           <w:lang w:val="en-US" w:eastAsia="da-DK"/>
         </w:rPr>
-        <w:t>mouse-tracking the model has to generalize to other areas of research and be robust against changing temporal and spatial mouse-patterns.</w:t>
-      </w:r>
-    </w:p>
-    <w:p>
-      <w:pPr>
-        <w:rPr>
-          <w:rFonts w:ascii="Calibri" w:hAnsi="Calibri" w:cs="Calibri"/>
-          <w:lang w:val="en-US"/>
-        </w:rPr>
-      </w:pPr>
-    </w:p>
-    <w:p>
-      <w:pPr>
-        <w:rPr>
-          <w:rFonts w:ascii="Calibri" w:hAnsi="Calibri" w:cs="Calibri"/>
-          <w:lang w:val="en-US"/>
-        </w:rPr>
-      </w:pPr>
+        <w:t xml:space="preserve"> generalize to other areas of research and be robust against changing temporal and spatial mouse-patterns.</w:t>
+      </w:r>
+    </w:p>
+    <w:p>
+      <w:pPr>
+        <w:rPr>
+          <w:rFonts w:ascii="Calibri" w:hAnsi="Calibri" w:cs="Calibri"/>
+          <w:lang w:val="en-US"/>
+        </w:rPr>
+      </w:pPr>
+    </w:p>
+    <w:p>
+      <w:pPr>
+        <w:rPr>
+          <w:rFonts w:ascii="Calibri" w:hAnsi="Calibri" w:cs="Calibri"/>
+          <w:lang w:val="en-US"/>
+        </w:rPr>
+      </w:pPr>
+    </w:p>
+    <w:p>
+      <w:pPr>
+        <w:pStyle w:val="Overskrift1"/>
+        <w:rPr>
+          <w:lang w:val="en-US"/>
+        </w:rPr>
+      </w:pPr>
+      <w:r>
+        <w:rPr>
+          <w:lang w:val="en-US"/>
+        </w:rPr>
+        <w:t xml:space="preserve">Hypothesis/ continued work: </w:t>
+      </w:r>
     </w:p>
     <w:p>
       <w:pPr>
@@ -5082,12 +5106,1320 @@
     </w:p>
     <w:p>
       <w:pPr>
+        <w:pStyle w:val="Overskrift1"/>
+        <w:rPr>
+          <w:lang w:val="en-US"/>
+        </w:rPr>
+      </w:pPr>
+      <w:r>
+        <w:rPr>
+          <w:lang w:val="en-US"/>
+        </w:rPr>
+        <w:t xml:space="preserve">Design: </w:t>
+      </w:r>
+    </w:p>
+    <w:p>
+      <w:pPr>
+        <w:rPr>
+          <w:lang w:val="en-US"/>
+        </w:rPr>
+      </w:pPr>
+    </w:p>
+    <w:p>
+      <w:pPr>
+        <w:rPr>
+          <w:lang w:val="en-US"/>
+        </w:rPr>
+      </w:pPr>
+    </w:p>
+    <w:p>
+      <w:pPr>
+        <w:rPr>
+          <w:lang w:val="en-US"/>
+        </w:rPr>
+      </w:pPr>
+    </w:p>
+    <w:p>
+      <w:pPr>
+        <w:rPr>
+          <w:lang w:val="en-US"/>
+        </w:rPr>
+      </w:pPr>
+    </w:p>
+    <w:p>
+      <w:pPr>
+        <w:pStyle w:val="Overskrift1"/>
+        <w:rPr>
+          <w:lang w:val="en-US"/>
+        </w:rPr>
+      </w:pPr>
+      <w:r>
+        <w:rPr>
+          <w:lang w:val="en-US"/>
+        </w:rPr>
+        <w:t xml:space="preserve">Methods &amp; Results: </w:t>
+      </w:r>
+    </w:p>
+    <w:p>
+      <w:pPr>
+        <w:rPr>
+          <w:lang w:val="en-US"/>
+        </w:rPr>
+      </w:pPr>
+    </w:p>
+    <w:p>
+      <w:pPr>
+        <w:rPr>
+          <w:lang w:val="en-US"/>
+        </w:rPr>
+      </w:pPr>
+      <w:r>
+        <w:rPr>
+          <w:lang w:val="en-US"/>
+        </w:rPr>
+        <w:t>Maldonado et al., ha</w:t>
+      </w:r>
+      <w:r>
+        <w:rPr>
+          <w:lang w:val="en-US"/>
+        </w:rPr>
+        <w:t>ve</w:t>
+      </w:r>
+      <w:r>
+        <w:rPr>
+          <w:lang w:val="en-US"/>
+        </w:rPr>
+        <w:t xml:space="preserve"> conducted the</w:t>
+      </w:r>
+      <w:r>
+        <w:rPr>
+          <w:lang w:val="en-US"/>
+        </w:rPr>
+        <w:t>ir</w:t>
+      </w:r>
+      <w:r>
+        <w:rPr>
+          <w:lang w:val="en-US"/>
+        </w:rPr>
+        <w:t xml:space="preserve"> data analysis in R</w:t>
+      </w:r>
+      <w:r>
+        <w:rPr>
+          <w:lang w:val="en-US"/>
+        </w:rPr>
+        <w:t>-</w:t>
+      </w:r>
+      <w:r>
+        <w:rPr>
+          <w:lang w:val="en-US"/>
+        </w:rPr>
+        <w:t xml:space="preserve">studio </w:t>
+      </w:r>
+      <w:r>
+        <w:rPr>
+          <w:lang w:val="en-US"/>
+        </w:rPr>
+        <w:fldChar w:fldCharType="begin"/>
+      </w:r>
+      <w:r>
+        <w:rPr>
+          <w:lang w:val="en-US"/>
+        </w:rPr>
+        <w:instrText xml:space="preserve"> ADDIN ZOTERO_ITEM CSL_CITATION {"citationID":"iCTumFO2","properties":{"formattedCitation":"(RStudio Team, 2020)","plainCitation":"(RStudio Team, 2020)","noteIndex":0},"citationItems":[{"id":162,"uris":["http://zotero.org/groups/2663752/items/A8267FGU"],"uri":["http://zotero.org/groups/2663752/items/A8267FGU"],"itemData":{"id":162,"type":"book","abstract":"RStudio: Integrated Development Environment for R","event-place":"Boston, MA","genre":"R","publisher":"RStudio, PBC","publisher-place":"Boston, MA","title":"RStudio: Integrated Development Environment for R}","URL":"http://www.rstudio.com/","author":[{"family":"RStudio Team","given":"¨"}],"issued":{"date-parts":[["2020"]]}}}],"schema":"https://github.com/citation-style-language/schema/raw/master/csl-citation.json"} </w:instrText>
+      </w:r>
+      <w:r>
+        <w:rPr>
+          <w:lang w:val="en-US"/>
+        </w:rPr>
+        <w:fldChar w:fldCharType="separate"/>
+      </w:r>
+      <w:r>
+        <w:rPr>
+          <w:noProof/>
+          <w:lang w:val="en-US"/>
+        </w:rPr>
+        <w:t>(RStudio Team, 2020)</w:t>
+      </w:r>
+      <w:r>
+        <w:rPr>
+          <w:lang w:val="en-US"/>
+        </w:rPr>
+        <w:fldChar w:fldCharType="end"/>
+      </w:r>
+      <w:r>
+        <w:rPr>
+          <w:lang w:val="en-US"/>
+        </w:rPr>
+        <w:t xml:space="preserve"> </w:t>
+      </w:r>
+      <w:r>
+        <w:rPr>
+          <w:lang w:val="en-US"/>
+        </w:rPr>
+        <w:t>and posted all R scripts</w:t>
+      </w:r>
+      <w:r>
+        <w:rPr>
+          <w:rStyle w:val="Fodnotehenvisning"/>
+          <w:lang w:val="en-US"/>
+        </w:rPr>
+        <w:footnoteReference w:id="3"/>
+      </w:r>
+      <w:r>
+        <w:rPr>
+          <w:lang w:val="en-US"/>
+        </w:rPr>
+        <w:t xml:space="preserve"> and data for others to replicate.</w:t>
+      </w:r>
+      <w:r>
+        <w:rPr>
+          <w:lang w:val="en-US"/>
+        </w:rPr>
+        <w:t xml:space="preserve"> Due to out-of-date R libraries and a few missing self-made functions the R script could not fully run. We conducted our data preprocessing and </w:t>
+      </w:r>
+      <w:r>
+        <w:rPr>
+          <w:lang w:val="en-US"/>
+        </w:rPr>
+        <w:t>analysis partly</w:t>
+      </w:r>
+      <w:r>
+        <w:rPr>
+          <w:lang w:val="en-US"/>
+        </w:rPr>
+        <w:t xml:space="preserve"> in R-studio and Python</w:t>
+      </w:r>
+      <w:r>
+        <w:rPr>
+          <w:lang w:val="en-US"/>
+        </w:rPr>
+        <w:t xml:space="preserve"> </w:t>
+      </w:r>
+      <w:r>
+        <w:rPr>
+          <w:lang w:val="en-US"/>
+        </w:rPr>
+        <w:fldChar w:fldCharType="begin"/>
+      </w:r>
+      <w:r>
+        <w:rPr>
+          <w:lang w:val="en-US"/>
+        </w:rPr>
+        <w:instrText xml:space="preserve"> ADDIN ZOTERO_ITEM CSL_CITATION {"citationID":"aa9IhPbB","properties":{"formattedCitation":"(Rossum et al., 2009)","plainCitation":"(Rossum et al., 2009)","noteIndex":0},"citationItems":[{"id":344,"uris":["http://zotero.org/groups/4542641/items/85LU7HYG"],"uri":["http://zotero.org/groups/4542641/items/85LU7HYG"],"itemData":{"id":344,"type":"book","event-place":"Scotts Valley, CA","ISBN":"1-4414-1269-7","publisher-place":"Scotts Valley, CA","title":"Python 3 Reference Manual","author":[{"family":"Rossum","given":"Van"},{"family":"","given":"Guido"},{"family":"","given":"Drake"},{"family":"L","given":"Fred"}],"issued":{"date-parts":[["2009"]]}}}],"schema":"https://github.com/citation-style-language/schema/raw/master/csl-citation.json"} </w:instrText>
+      </w:r>
+      <w:r>
+        <w:rPr>
+          <w:lang w:val="en-US"/>
+        </w:rPr>
+        <w:fldChar w:fldCharType="separate"/>
+      </w:r>
+      <w:r>
+        <w:rPr>
+          <w:noProof/>
+          <w:lang w:val="en-US"/>
+        </w:rPr>
+        <w:t>(Rossum et al., 2009)</w:t>
+      </w:r>
+      <w:r>
+        <w:rPr>
+          <w:lang w:val="en-US"/>
+        </w:rPr>
+        <w:fldChar w:fldCharType="end"/>
+      </w:r>
+      <w:r>
+        <w:rPr>
+          <w:lang w:val="en-US"/>
+        </w:rPr>
+        <w:t xml:space="preserve"> </w:t>
+      </w:r>
+      <w:r>
+        <w:rPr>
+          <w:lang w:val="en-US"/>
+        </w:rPr>
+        <w:t>using VS code as our integrated development environment (IDE). By replicating</w:t>
+      </w:r>
+      <w:r>
+        <w:rPr>
+          <w:lang w:val="en-US"/>
+        </w:rPr>
+        <w:fldChar w:fldCharType="begin"/>
+      </w:r>
+      <w:r>
+        <w:rPr>
+          <w:lang w:val="en-US"/>
+        </w:rPr>
+        <w:instrText xml:space="preserve"> ADDIN ZOTERO_ITEM CSL_CITATION {"citationID":"itUIOYtf","properties":{"formattedCitation":"(Maldonado et al., 2019)","plainCitation":"(Maldonado et al., 2019)","noteIndex":0},"citationItems":[{"id":286,"uris":["http://zotero.org/groups/4542641/items/RI9DLREZ"],"uri":["http://zotero.org/groups/4542641/items/RI9DLREZ"],"itemData":{"id":286,"type":"article-journal","abstract":"Mouse tracking promises to be an efficient method to investigate the dynamics of cognitive processes: It is easier to deploy than eyetracking, yet in principle it is much more fine-grained than looking at response times. We investigated these claimed benefits directly, asking how the features of decision processes—notably, decision changes—might be captured in mouse movements. We ran two experiments, one in which we explicitly manipulated whether our stimuli triggered a flip in decision, and one in which we replicated more ecological, classical mouse-tracking results on linguistic negation (Dale &amp; Duran, Cognitive Science, 35, 983–996, 2011). We concluded, first, that spatial information (mouse path) is more important than temporal information (speed and acceleration) for detecting decision changes, and we offer a comparison of the sensitivities of various typical measures used in analyses of mouse tracking (area under the trajectory curve, direction flips, etc.). We do so using an “optimal” analysis of our data (a linear discriminant analysis explicitly trained to classify trajectories) and see what type of data (position, speed, or acceleration) it capitalizes on. We also quantify how its results compare with those based on more standard measures.","container-title":"Behavior Research Methods","DOI":"10.3758/s13428-018-01194-x","ISSN":"1554-3528","issue":"3","journalAbbreviation":"Behav Res","language":"en","page":"1085-1101","source":"Springer Link","title":"Mouse tracking as a window into decision making","volume":"51","author":[{"family":"Maldonado","given":"Mora"},{"family":"Dunbar","given":"Ewan"},{"family":"Chemla","given":"Emmanuel"}],"issued":{"date-parts":[["2019",6,1]]}}}],"schema":"https://github.com/citation-style-language/schema/raw/master/csl-citation.json"} </w:instrText>
+      </w:r>
+      <w:r>
+        <w:rPr>
+          <w:lang w:val="en-US"/>
+        </w:rPr>
+        <w:fldChar w:fldCharType="separate"/>
+      </w:r>
+      <w:r>
+        <w:rPr>
+          <w:noProof/>
+          <w:lang w:val="en-US"/>
+        </w:rPr>
+        <w:t xml:space="preserve"> Maldonado et al., (2019)</w:t>
+      </w:r>
+      <w:r>
+        <w:rPr>
+          <w:lang w:val="en-US"/>
+        </w:rPr>
+        <w:fldChar w:fldCharType="end"/>
+      </w:r>
+      <w:r>
+        <w:rPr>
+          <w:lang w:val="en-US"/>
+        </w:rPr>
+        <w:t xml:space="preserve"> results using VS code we ensured that changing programming language and IDE would not be an interfering factor </w:t>
+      </w:r>
+      <w:r>
+        <w:rPr>
+          <w:lang w:val="en-US"/>
+        </w:rPr>
+        <w:t>for</w:t>
+      </w:r>
+      <w:r>
+        <w:rPr>
+          <w:lang w:val="en-US"/>
+        </w:rPr>
+        <w:t xml:space="preserve"> further testing </w:t>
+      </w:r>
+      <w:r>
+        <w:rPr>
+          <w:lang w:val="en-US"/>
+        </w:rPr>
+        <w:t xml:space="preserve">of their </w:t>
+      </w:r>
+      <w:r>
+        <w:rPr>
+          <w:lang w:val="en-US"/>
+        </w:rPr>
+        <w:t>framework.</w:t>
+      </w:r>
+      <w:r>
+        <w:rPr>
+          <w:lang w:val="en-US"/>
+        </w:rPr>
+        <w:t xml:space="preserve"> We followed the preprocessing pipeline as highlighted</w:t>
+      </w:r>
+      <w:r>
+        <w:rPr>
+          <w:lang w:val="en-US"/>
+        </w:rPr>
+        <w:t xml:space="preserve"> in the</w:t>
+      </w:r>
+      <w:r>
+        <w:rPr>
+          <w:lang w:val="en-US"/>
+        </w:rPr>
+        <w:t xml:space="preserve"> earlier section on calibration and validation.</w:t>
+      </w:r>
+      <w:r>
+        <w:rPr>
+          <w:lang w:val="en-US"/>
+        </w:rPr>
+        <w:t xml:space="preserve"> Six different subsets of data was created from original calibration data provided by </w:t>
+      </w:r>
+      <w:r>
+        <w:rPr>
+          <w:lang w:val="en-US"/>
+        </w:rPr>
+        <w:fldChar w:fldCharType="begin"/>
+      </w:r>
+      <w:r>
+        <w:rPr>
+          <w:lang w:val="en-US"/>
+        </w:rPr>
+        <w:instrText xml:space="preserve"> ADDIN ZOTERO_ITEM CSL_CITATION {"citationID":"29xLW2aT","properties":{"formattedCitation":"(Maldonado et al., 2019)","plainCitation":"(Maldonado et al., 2019)","noteIndex":0},"citationItems":[{"id":286,"uris":["http://zotero.org/groups/4542641/items/RI9DLREZ"],"uri":["http://zotero.org/groups/4542641/items/RI9DLREZ"],"itemData":{"id":286,"type":"article-journal","abstract":"Mouse tracking promises to be an efficient method to investigate the dynamics of cognitive processes: It is easier to deploy than eyetracking, yet in principle it is much more fine-grained than looking at response times. We investigated these claimed benefits directly, asking how the features of decision processes—notably, decision changes—might be captured in mouse movements. We ran two experiments, one in which we explicitly manipulated whether our stimuli triggered a flip in decision, and one in which we replicated more ecological, classical mouse-tracking results on linguistic negation (Dale &amp; Duran, Cognitive Science, 35, 983–996, 2011). We concluded, first, that spatial information (mouse path) is more important than temporal information (speed and acceleration) for detecting decision changes, and we offer a comparison of the sensitivities of various typical measures used in analyses of mouse tracking (area under the trajectory curve, direction flips, etc.). We do so using an “optimal” analysis of our data (a linear discriminant analysis explicitly trained to classify trajectories) and see what type of data (position, speed, or acceleration) it capitalizes on. We also quantify how its results compare with those based on more standard measures.","container-title":"Behavior Research Methods","DOI":"10.3758/s13428-018-01194-x","ISSN":"1554-3528","issue":"3","journalAbbreviation":"Behav Res","language":"en","page":"1085-1101","source":"Springer Link","title":"Mouse tracking as a window into decision making","volume":"51","author":[{"family":"Maldonado","given":"Mora"},{"family":"Dunbar","given":"Ewan"},{"family":"Chemla","given":"Emmanuel"}],"issued":{"date-parts":[["2019",6,1]]}}}],"schema":"https://github.com/citation-style-language/schema/raw/master/csl-citation.json"} </w:instrText>
+      </w:r>
+      <w:r>
+        <w:rPr>
+          <w:lang w:val="en-US"/>
+        </w:rPr>
+        <w:fldChar w:fldCharType="separate"/>
+      </w:r>
+      <w:r>
+        <w:rPr>
+          <w:noProof/>
+          <w:lang w:val="en-US"/>
+        </w:rPr>
+        <w:t>Maldonado et al., (2019)</w:t>
+      </w:r>
+      <w:r>
+        <w:rPr>
+          <w:lang w:val="en-US"/>
+        </w:rPr>
+        <w:fldChar w:fldCharType="end"/>
+      </w:r>
+      <w:r>
+        <w:rPr>
+          <w:lang w:val="en-US"/>
+        </w:rPr>
+        <w:t xml:space="preserve">, 1) Containing all features, 2) Coordinates, 3) Velocity, 4) Acceleration, 5) Velocity &amp; Acceleration, 6) Coordinates and Velocity. </w:t>
+      </w:r>
+      <w:r>
+        <w:rPr>
+          <w:lang w:val="en-US"/>
+        </w:rPr>
+        <w:t xml:space="preserve">All subsets were split into 10 </w:t>
+      </w:r>
+      <w:r>
+        <w:rPr>
+          <w:lang w:val="en-US"/>
+        </w:rPr>
+        <w:t>splits</w:t>
+      </w:r>
+      <w:r>
+        <w:rPr>
+          <w:lang w:val="en-US"/>
+        </w:rPr>
+        <w:t xml:space="preserve"> using stratified k-fold</w:t>
+      </w:r>
+      <w:r>
+        <w:rPr>
+          <w:lang w:val="en-US"/>
+        </w:rPr>
+        <w:t xml:space="preserve"> </w:t>
+      </w:r>
+      <w:r>
+        <w:rPr>
+          <w:lang w:val="en-US"/>
+        </w:rPr>
+        <w:t xml:space="preserve">with shuffle. AUROC cross-validation was performed </w:t>
+      </w:r>
+      <w:r>
+        <w:rPr>
+          <w:lang w:val="en-US"/>
+        </w:rPr>
+        <w:t>to</w:t>
+      </w:r>
+      <w:r>
+        <w:rPr>
+          <w:lang w:val="en-US"/>
+        </w:rPr>
+        <w:t xml:space="preserve"> test</w:t>
+      </w:r>
+      <w:r>
+        <w:rPr>
+          <w:lang w:val="en-US"/>
+        </w:rPr>
+        <w:t xml:space="preserve"> the</w:t>
+      </w:r>
+      <w:r>
+        <w:rPr>
+          <w:lang w:val="en-US"/>
+        </w:rPr>
+        <w:t xml:space="preserve"> </w:t>
+      </w:r>
+      <w:r>
+        <w:rPr>
+          <w:lang w:val="en-US"/>
+        </w:rPr>
+        <w:t xml:space="preserve">LDA’s </w:t>
+      </w:r>
+      <w:r>
+        <w:rPr>
+          <w:lang w:val="en-US"/>
+        </w:rPr>
+        <w:lastRenderedPageBreak/>
+        <w:t xml:space="preserve">classifier performance on </w:t>
+      </w:r>
+      <w:r>
+        <w:rPr>
+          <w:lang w:val="en-US"/>
+        </w:rPr>
+        <w:t xml:space="preserve">the different subsets with varying </w:t>
+      </w:r>
+      <w:r>
+        <w:rPr>
+          <w:lang w:val="en-US"/>
+        </w:rPr>
+        <w:t>feature</w:t>
+      </w:r>
+      <w:r>
+        <w:rPr>
+          <w:lang w:val="en-US"/>
+        </w:rPr>
+        <w:t>s</w:t>
+      </w:r>
+      <w:r>
+        <w:rPr>
+          <w:lang w:val="en-US"/>
+        </w:rPr>
+        <w:t xml:space="preserve">. </w:t>
+      </w:r>
+      <w:r>
+        <w:rPr>
+          <w:lang w:val="en-US"/>
+        </w:rPr>
+        <w:t>Across all subsets were</w:t>
+      </w:r>
+      <w:r>
+        <w:rPr>
+          <w:lang w:val="en-US"/>
+        </w:rPr>
+        <w:t xml:space="preserve"> feature columns standardized based on the z-score distribution</w:t>
+      </w:r>
+      <w:r>
+        <w:rPr>
+          <w:lang w:val="en-US"/>
+        </w:rPr>
+        <w:t xml:space="preserve"> from the train portion (</w:t>
+      </w:r>
+      <w:r>
+        <w:rPr>
+          <w:lang w:val="en-US"/>
+        </w:rPr>
+        <w:t xml:space="preserve">9/10 splits) using the </w:t>
+      </w:r>
+      <w:proofErr w:type="spellStart"/>
+      <w:proofErr w:type="gramStart"/>
+      <w:r>
+        <w:rPr>
+          <w:lang w:val="en-US"/>
+        </w:rPr>
+        <w:t>StandardScaler</w:t>
+      </w:r>
+      <w:proofErr w:type="spellEnd"/>
+      <w:r>
+        <w:rPr>
+          <w:lang w:val="en-US"/>
+        </w:rPr>
+        <w:t>(</w:t>
+      </w:r>
+      <w:proofErr w:type="gramEnd"/>
+      <w:r>
+        <w:rPr>
+          <w:lang w:val="en-US"/>
+        </w:rPr>
+        <w:t xml:space="preserve">) </w:t>
+      </w:r>
+      <w:r>
+        <w:rPr>
+          <w:lang w:val="en-US"/>
+        </w:rPr>
+        <w:t xml:space="preserve"> function in sci-kit. Followed by  a </w:t>
+      </w:r>
+      <w:r>
+        <w:rPr>
+          <w:lang w:val="en-US"/>
+        </w:rPr>
+        <w:t>PCA()</w:t>
+      </w:r>
+      <w:r>
+        <w:rPr>
+          <w:lang w:val="en-US"/>
+        </w:rPr>
+        <w:t xml:space="preserve"> to reduce our standardized data to thirteen dimensions again fitted and transformed on the train split while the remaining test split was only transformed to avoid data leakage between test and training splits </w:t>
+      </w:r>
+      <w:r>
+        <w:rPr>
+          <w:lang w:val="en-US"/>
+        </w:rPr>
+        <w:fldChar w:fldCharType="begin"/>
+      </w:r>
+      <w:r>
+        <w:rPr>
+          <w:lang w:val="en-US"/>
+        </w:rPr>
+        <w:instrText xml:space="preserve"> ADDIN ZOTERO_ITEM CSL_CITATION {"citationID":"xHc5t0wf","properties":{"formattedCitation":"(Buitinck et al., 2013)","plainCitation":"(Buitinck et al., 2013)","noteIndex":0},"citationItems":[{"id":345,"uris":["http://zotero.org/groups/4542641/items/TY8STVCX"],"uri":["http://zotero.org/groups/4542641/items/TY8STVCX"],"itemData":{"id":345,"type":"book","title":"API design for machine learning software: experiences from the scikit-learn project","title-short":"scikit-learn project","author":[{"family":"Buitinck","given":"Lars"},{"family":"Louppe","given":"Gilles"},{"family":"Blondel","given":"Mathieu"},{"family":"Pedregosa","given":"Fabian"},{"family":"Mueller","given":"Andreas"},{"family":"Grisel","given":"Olivier"},{"family":"Niculae","given":"Vlad"},{"family":"Prettenhofer","given":"Peter"},{"family":"Gramfort","given":"Alexandre"},{"family":"Grobler","given":"Jaques"},{"family":"Layton","given":"Robert"},{"family":"VanderPlas","given":"Jake"},{"family":"Joly","given":"Arnaud"},{"family":"Holt","given":"Brian"},{"family":"Varoquaux","given":"Gaël"}],"issued":{"date-parts":[["2013"]]}}}],"schema":"https://github.com/citation-style-language/schema/raw/master/csl-citation.json"} </w:instrText>
+      </w:r>
+      <w:r>
+        <w:rPr>
+          <w:lang w:val="en-US"/>
+        </w:rPr>
+        <w:fldChar w:fldCharType="separate"/>
+      </w:r>
+      <w:r>
+        <w:rPr>
+          <w:noProof/>
+          <w:lang w:val="en-US"/>
+        </w:rPr>
+        <w:t>(Buitinck et al., 2013)</w:t>
+      </w:r>
+      <w:r>
+        <w:rPr>
+          <w:lang w:val="en-US"/>
+        </w:rPr>
+        <w:fldChar w:fldCharType="end"/>
+      </w:r>
+      <w:r>
+        <w:rPr>
+          <w:lang w:val="en-US"/>
+        </w:rPr>
+        <w:t>.</w:t>
+      </w:r>
+      <w:r>
+        <w:rPr>
+          <w:lang w:val="en-US"/>
+        </w:rPr>
+        <w:t xml:space="preserve"> For all six different subsets an AUROC score was computed</w:t>
+      </w:r>
+      <w:r>
+        <w:rPr>
+          <w:lang w:val="en-US"/>
+        </w:rPr>
+        <w:t xml:space="preserve"> </w:t>
+      </w:r>
+      <w:r>
+        <w:rPr>
+          <w:lang w:val="en-US"/>
+        </w:rPr>
+        <w:t xml:space="preserve">for when each of the ten splits was being used as the test split. The resulting AUROC scores were plotted and compared to the findings of </w:t>
+      </w:r>
+      <w:r>
+        <w:rPr>
+          <w:lang w:val="en-US"/>
+        </w:rPr>
+        <w:fldChar w:fldCharType="begin"/>
+      </w:r>
+      <w:r>
+        <w:rPr>
+          <w:lang w:val="en-US"/>
+        </w:rPr>
+        <w:instrText xml:space="preserve"> ADDIN ZOTERO_ITEM CSL_CITATION {"citationID":"ZpWEpcoV","properties":{"formattedCitation":"(Maldonado et al., 2019)","plainCitation":"(Maldonado et al., 2019)","noteIndex":0},"citationItems":[{"id":286,"uris":["http://zotero.org/groups/4542641/items/RI9DLREZ"],"uri":["http://zotero.org/groups/4542641/items/RI9DLREZ"],"itemData":{"id":286,"type":"article-journal","abstract":"Mouse tracking promises to be an efficient method to investigate the dynamics of cognitive processes: It is easier to deploy than eyetracking, yet in principle it is much more fine-grained than looking at response times. We investigated these claimed benefits directly, asking how the features of decision processes—notably, decision changes—might be captured in mouse movements. We ran two experiments, one in which we explicitly manipulated whether our stimuli triggered a flip in decision, and one in which we replicated more ecological, classical mouse-tracking results on linguistic negation (Dale &amp; Duran, Cognitive Science, 35, 983–996, 2011). We concluded, first, that spatial information (mouse path) is more important than temporal information (speed and acceleration) for detecting decision changes, and we offer a comparison of the sensitivities of various typical measures used in analyses of mouse tracking (area under the trajectory curve, direction flips, etc.). We do so using an “optimal” analysis of our data (a linear discriminant analysis explicitly trained to classify trajectories) and see what type of data (position, speed, or acceleration) it capitalizes on. We also quantify how its results compare with those based on more standard measures.","container-title":"Behavior Research Methods","DOI":"10.3758/s13428-018-01194-x","ISSN":"1554-3528","issue":"3","journalAbbreviation":"Behav Res","language":"en","page":"1085-1101","source":"Springer Link","title":"Mouse tracking as a window into decision making","volume":"51","author":[{"family":"Maldonado","given":"Mora"},{"family":"Dunbar","given":"Ewan"},{"family":"Chemla","given":"Emmanuel"}],"issued":{"date-parts":[["2019",6,1]]}}}],"schema":"https://github.com/citation-style-language/schema/raw/master/csl-citation.json"} </w:instrText>
+      </w:r>
+      <w:r>
+        <w:rPr>
+          <w:lang w:val="en-US"/>
+        </w:rPr>
+        <w:fldChar w:fldCharType="separate"/>
+      </w:r>
+      <w:r>
+        <w:rPr>
+          <w:noProof/>
+          <w:lang w:val="en-US"/>
+        </w:rPr>
+        <w:t>Maldonado et al., (2019)</w:t>
+      </w:r>
+      <w:r>
+        <w:rPr>
+          <w:lang w:val="en-US"/>
+        </w:rPr>
+        <w:fldChar w:fldCharType="end"/>
+      </w:r>
+      <w:r>
+        <w:rPr>
+          <w:lang w:val="en-US"/>
+        </w:rPr>
+        <w:t>.</w:t>
+      </w:r>
+      <w:r>
+        <w:rPr>
+          <w:lang w:val="en-US"/>
+        </w:rPr>
+        <w:t xml:space="preserve"> Maldonado et al., (2019) didn’t use a specific seed for their random generator so there will be slight differences in the splitting and shuffling of the ten splits. Slightly different results are to be expected due differences in splits</w:t>
+      </w:r>
+      <w:r>
+        <w:rPr>
+          <w:lang w:val="en-US"/>
+        </w:rPr>
+        <w:t xml:space="preserve"> so what we’re looking for is the general performance across all the splits and a comparison between the different LDA models</w:t>
+      </w:r>
+      <w:r>
+        <w:rPr>
+          <w:lang w:val="en-US"/>
+        </w:rPr>
+        <w:t>. Figure 4 and figure 5 shows the same tendencies</w:t>
+      </w:r>
+      <w:r>
+        <w:rPr>
+          <w:lang w:val="en-US"/>
+        </w:rPr>
+        <w:t xml:space="preserve">, so we can finally conclude that conducting the data modelling work in python and VS code will not be a cause for conflict or different results compared to working with the incomplete script provided by </w:t>
+      </w:r>
+      <w:r>
+        <w:rPr>
+          <w:lang w:val="en-US"/>
+        </w:rPr>
+        <w:fldChar w:fldCharType="begin"/>
+      </w:r>
+      <w:r>
+        <w:rPr>
+          <w:lang w:val="en-US"/>
+        </w:rPr>
+        <w:instrText xml:space="preserve"> ADDIN ZOTERO_ITEM CSL_CITATION {"citationID":"ROb6cI0m","properties":{"formattedCitation":"(Maldonado et al., 2019)","plainCitation":"(Maldonado et al., 2019)","noteIndex":0},"citationItems":[{"id":286,"uris":["http://zotero.org/groups/4542641/items/RI9DLREZ"],"uri":["http://zotero.org/groups/4542641/items/RI9DLREZ"],"itemData":{"id":286,"type":"article-journal","abstract":"Mouse tracking promises to be an efficient method to investigate the dynamics of cognitive processes: It is easier to deploy than eyetracking, yet in principle it is much more fine-grained than looking at response times. We investigated these claimed benefits directly, asking how the features of decision processes—notably, decision changes—might be captured in mouse movements. We ran two experiments, one in which we explicitly manipulated whether our stimuli triggered a flip in decision, and one in which we replicated more ecological, classical mouse-tracking results on linguistic negation (Dale &amp; Duran, Cognitive Science, 35, 983–996, 2011). We concluded, first, that spatial information (mouse path) is more important than temporal information (speed and acceleration) for detecting decision changes, and we offer a comparison of the sensitivities of various typical measures used in analyses of mouse tracking (area under the trajectory curve, direction flips, etc.). We do so using an “optimal” analysis of our data (a linear discriminant analysis explicitly trained to classify trajectories) and see what type of data (position, speed, or acceleration) it capitalizes on. We also quantify how its results compare with those based on more standard measures.","container-title":"Behavior Research Methods","DOI":"10.3758/s13428-018-01194-x","ISSN":"1554-3528","issue":"3","journalAbbreviation":"Behav Res","language":"en","page":"1085-1101","source":"Springer Link","title":"Mouse tracking as a window into decision making","volume":"51","author":[{"family":"Maldonado","given":"Mora"},{"family":"Dunbar","given":"Ewan"},{"family":"Chemla","given":"Emmanuel"}],"issued":{"date-parts":[["2019",6,1]]}}}],"schema":"https://github.com/citation-style-language/schema/raw/master/csl-citation.json"} </w:instrText>
+      </w:r>
+      <w:r>
+        <w:rPr>
+          <w:lang w:val="en-US"/>
+        </w:rPr>
+        <w:fldChar w:fldCharType="separate"/>
+      </w:r>
+      <w:r>
+        <w:rPr>
+          <w:noProof/>
+          <w:lang w:val="en-US"/>
+        </w:rPr>
+        <w:t xml:space="preserve">Maldonado et al., </w:t>
+      </w:r>
+      <w:r>
+        <w:rPr>
+          <w:noProof/>
+        </w:rPr>
+        <mc:AlternateContent>
+          <mc:Choice Requires="wps">
+            <w:drawing>
+              <wp:anchor distT="0" distB="0" distL="114300" distR="114300" simplePos="0" relativeHeight="251667456" behindDoc="0" locked="0" layoutInCell="1" allowOverlap="1" wp14:anchorId="39F9A392" wp14:editId="6D8BD064">
+                <wp:simplePos x="0" y="0"/>
+                <wp:positionH relativeFrom="column">
+                  <wp:posOffset>-241288</wp:posOffset>
+                </wp:positionH>
+                <wp:positionV relativeFrom="paragraph">
+                  <wp:posOffset>5592445</wp:posOffset>
+                </wp:positionV>
+                <wp:extent cx="2476500" cy="635"/>
+                <wp:effectExtent l="0" t="0" r="0" b="0"/>
+                <wp:wrapTopAndBottom/>
+                <wp:docPr id="10" name="Tekstfelt 10"/>
+                <wp:cNvGraphicFramePr/>
+                <a:graphic xmlns:a="http://schemas.openxmlformats.org/drawingml/2006/main">
+                  <a:graphicData uri="http://schemas.microsoft.com/office/word/2010/wordprocessingShape">
+                    <wps:wsp>
+                      <wps:cNvSpPr txBox="1"/>
+                      <wps:spPr>
+                        <a:xfrm>
+                          <a:off x="0" y="0"/>
+                          <a:ext cx="2476500" cy="635"/>
+                        </a:xfrm>
+                        <a:prstGeom prst="rect">
+                          <a:avLst/>
+                        </a:prstGeom>
+                        <a:solidFill>
+                          <a:prstClr val="white"/>
+                        </a:solidFill>
+                        <a:ln>
+                          <a:noFill/>
+                        </a:ln>
+                      </wps:spPr>
+                      <wps:txbx>
+                        <w:txbxContent>
+                          <w:p>
+                            <w:pPr>
+                              <w:pStyle w:val="Billedtekst"/>
+                              <w:rPr>
+                                <w:lang w:val="en-US"/>
+                              </w:rPr>
+                            </w:pPr>
+                            <w:r>
+                              <w:rPr>
+                                <w:lang w:val="en-US"/>
+                              </w:rPr>
+                              <w:t xml:space="preserve">Figure </w:t>
+                            </w:r>
+                            <w:r>
+                              <w:rPr>
+                                <w:lang w:val="en-US"/>
+                              </w:rPr>
+                              <w:fldChar w:fldCharType="begin"/>
+                            </w:r>
+                            <w:r>
+                              <w:rPr>
+                                <w:lang w:val="en-US"/>
+                              </w:rPr>
+                              <w:instrText xml:space="preserve"> SEQ Figure \* ARABIC </w:instrText>
+                            </w:r>
+                            <w:r>
+                              <w:rPr>
+                                <w:lang w:val="en-US"/>
+                              </w:rPr>
+                              <w:fldChar w:fldCharType="separate"/>
+                            </w:r>
+                            <w:r>
+                              <w:rPr>
+                                <w:noProof/>
+                                <w:lang w:val="en-US"/>
+                              </w:rPr>
+                              <w:t>4</w:t>
+                            </w:r>
+                            <w:r>
+                              <w:rPr>
+                                <w:lang w:val="en-US"/>
+                              </w:rPr>
+                              <w:fldChar w:fldCharType="end"/>
+                            </w:r>
+                            <w:r>
+                              <w:rPr>
+                                <w:lang w:val="en-US"/>
+                              </w:rPr>
+                              <w:t>, Our replication of the CV on calibration data.</w:t>
+                            </w:r>
+                          </w:p>
+                        </w:txbxContent>
+                      </wps:txbx>
+                      <wps:bodyPr rot="0" spcFirstLastPara="0" vertOverflow="overflow" horzOverflow="overflow" vert="horz" wrap="square" lIns="0" tIns="0" rIns="0" bIns="0" numCol="1" spcCol="0" rtlCol="0" fromWordArt="0" anchor="t" anchorCtr="0" forceAA="0" compatLnSpc="1">
+                        <a:prstTxWarp prst="textNoShape">
+                          <a:avLst/>
+                        </a:prstTxWarp>
+                        <a:spAutoFit/>
+                      </wps:bodyPr>
+                    </wps:wsp>
+                  </a:graphicData>
+                </a:graphic>
+                <wp14:sizeRelH relativeFrom="margin">
+                  <wp14:pctWidth>0</wp14:pctWidth>
+                </wp14:sizeRelH>
+              </wp:anchor>
+            </w:drawing>
+          </mc:Choice>
+          <mc:Fallback>
+            <w:pict>
+              <v:shape w14:anchorId="39F9A392" id="Tekstfelt 10" o:spid="_x0000_s1028" type="#_x0000_t202" style="position:absolute;margin-left:-19pt;margin-top:440.35pt;width:195pt;height:.05pt;z-index:251667456;visibility:visible;mso-wrap-style:square;mso-width-percent:0;mso-wrap-distance-left:9pt;mso-wrap-distance-top:0;mso-wrap-distance-right:9pt;mso-wrap-distance-bottom:0;mso-position-horizontal:absolute;mso-position-horizontal-relative:text;mso-position-vertical:absolute;mso-position-vertical-relative:text;mso-width-percent:0;mso-width-relative:margin;v-text-anchor:top" o:gfxdata="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" stroked="f">
+                <v:textbox style="mso-fit-shape-to-text:t" inset="0,0,0,0">
+                  <w:txbxContent>
+                    <w:p>
+                      <w:pPr>
+                        <w:pStyle w:val="Billedtekst"/>
+                        <w:rPr>
+                          <w:lang w:val="en-US"/>
+                        </w:rPr>
+                      </w:pPr>
+                      <w:r>
+                        <w:rPr>
+                          <w:lang w:val="en-US"/>
+                        </w:rPr>
+                        <w:t xml:space="preserve">Figure </w:t>
+                      </w:r>
+                      <w:r>
+                        <w:rPr>
+                          <w:lang w:val="en-US"/>
+                        </w:rPr>
+                        <w:fldChar w:fldCharType="begin"/>
+                      </w:r>
+                      <w:r>
+                        <w:rPr>
+                          <w:lang w:val="en-US"/>
+                        </w:rPr>
+                        <w:instrText xml:space="preserve"> SEQ Figure \* ARABIC </w:instrText>
+                      </w:r>
+                      <w:r>
+                        <w:rPr>
+                          <w:lang w:val="en-US"/>
+                        </w:rPr>
+                        <w:fldChar w:fldCharType="separate"/>
+                      </w:r>
+                      <w:r>
+                        <w:rPr>
+                          <w:noProof/>
+                          <w:lang w:val="en-US"/>
+                        </w:rPr>
+                        <w:t>4</w:t>
+                      </w:r>
+                      <w:r>
+                        <w:rPr>
+                          <w:lang w:val="en-US"/>
+                        </w:rPr>
+                        <w:fldChar w:fldCharType="end"/>
+                      </w:r>
+                      <w:r>
+                        <w:rPr>
+                          <w:lang w:val="en-US"/>
+                        </w:rPr>
+                        <w:t>, Our replication of the CV on calibration data.</w:t>
+                      </w:r>
+                    </w:p>
+                  </w:txbxContent>
+                </v:textbox>
+                <w10:wrap type="topAndBottom"/>
+              </v:shape>
+            </w:pict>
+          </mc:Fallback>
+        </mc:AlternateContent>
+      </w:r>
+      <w:r>
+        <w:rPr>
+          <w:noProof/>
+        </w:rPr>
+        <mc:AlternateContent>
+          <mc:Choice Requires="wps">
+            <w:drawing>
+              <wp:anchor distT="0" distB="0" distL="114300" distR="114300" simplePos="0" relativeHeight="251669504" behindDoc="0" locked="0" layoutInCell="1" allowOverlap="1" wp14:anchorId="7DDB9A52" wp14:editId="55DFF389">
+                <wp:simplePos x="0" y="0"/>
+                <wp:positionH relativeFrom="column">
+                  <wp:posOffset>2923540</wp:posOffset>
+                </wp:positionH>
+                <wp:positionV relativeFrom="paragraph">
+                  <wp:posOffset>5613412</wp:posOffset>
+                </wp:positionV>
+                <wp:extent cx="3642995" cy="635"/>
+                <wp:effectExtent l="0" t="0" r="1905" b="0"/>
+                <wp:wrapTopAndBottom/>
+                <wp:docPr id="11" name="Tekstfelt 11"/>
+                <wp:cNvGraphicFramePr/>
+                <a:graphic xmlns:a="http://schemas.openxmlformats.org/drawingml/2006/main">
+                  <a:graphicData uri="http://schemas.microsoft.com/office/word/2010/wordprocessingShape">
+                    <wps:wsp>
+                      <wps:cNvSpPr txBox="1"/>
+                      <wps:spPr>
+                        <a:xfrm>
+                          <a:off x="0" y="0"/>
+                          <a:ext cx="3642995" cy="635"/>
+                        </a:xfrm>
+                        <a:prstGeom prst="rect">
+                          <a:avLst/>
+                        </a:prstGeom>
+                        <a:solidFill>
+                          <a:prstClr val="white"/>
+                        </a:solidFill>
+                        <a:ln>
+                          <a:noFill/>
+                        </a:ln>
+                      </wps:spPr>
+                      <wps:txbx>
+                        <w:txbxContent>
+                          <w:p>
+                            <w:pPr>
+                              <w:pStyle w:val="Billedtekst"/>
+                              <w:rPr>
+                                <w:noProof/>
+                                <w:lang w:val="en-US"/>
+                              </w:rPr>
+                            </w:pPr>
+                            <w:r>
+                              <w:rPr>
+                                <w:lang w:val="en-US"/>
+                              </w:rPr>
+                              <w:t xml:space="preserve">Figure </w:t>
+                            </w:r>
+                            <w:r>
+                              <w:rPr>
+                                <w:lang w:val="en-US"/>
+                              </w:rPr>
+                              <w:fldChar w:fldCharType="begin"/>
+                            </w:r>
+                            <w:r>
+                              <w:rPr>
+                                <w:lang w:val="en-US"/>
+                              </w:rPr>
+                              <w:instrText xml:space="preserve"> SEQ Figure \* ARABIC </w:instrText>
+                            </w:r>
+                            <w:r>
+                              <w:rPr>
+                                <w:lang w:val="en-US"/>
+                              </w:rPr>
+                              <w:fldChar w:fldCharType="separate"/>
+                            </w:r>
+                            <w:r>
+                              <w:rPr>
+                                <w:noProof/>
+                                <w:lang w:val="en-US"/>
+                              </w:rPr>
+                              <w:t>5</w:t>
+                            </w:r>
+                            <w:r>
+                              <w:rPr>
+                                <w:lang w:val="en-US"/>
+                              </w:rPr>
+                              <w:fldChar w:fldCharType="end"/>
+                            </w:r>
+                            <w:r>
+                              <w:rPr>
+                                <w:lang w:val="en-US"/>
+                              </w:rPr>
+                              <w:t>, (Maldonado et al., 2019)</w:t>
+                            </w:r>
+                            <w:r>
+                              <w:rPr>
+                                <w:lang w:val="en-US"/>
+                              </w:rPr>
+                              <w:t xml:space="preserve"> original cross-validated graph.</w:t>
+                            </w:r>
+                          </w:p>
+                        </w:txbxContent>
+                      </wps:txbx>
+                      <wps:bodyPr rot="0" spcFirstLastPara="0" vertOverflow="overflow" horzOverflow="overflow" vert="horz" wrap="square" lIns="0" tIns="0" rIns="0" bIns="0" numCol="1" spcCol="0" rtlCol="0" fromWordArt="0" anchor="t" anchorCtr="0" forceAA="0" compatLnSpc="1">
+                        <a:prstTxWarp prst="textNoShape">
+                          <a:avLst/>
+                        </a:prstTxWarp>
+                        <a:spAutoFit/>
+                      </wps:bodyPr>
+                    </wps:wsp>
+                  </a:graphicData>
+                </a:graphic>
+              </wp:anchor>
+            </w:drawing>
+          </mc:Choice>
+          <mc:Fallback>
+            <w:pict>
+              <v:shape w14:anchorId="7DDB9A52" id="Tekstfelt 11" o:spid="_x0000_s1029" type="#_x0000_t202" style="position:absolute;margin-left:230.2pt;margin-top:442pt;width:286.85pt;height:.05pt;z-index:251669504;visibility:visible;mso-wrap-style:square;mso-wrap-distance-left:9pt;mso-wrap-distance-top:0;mso-wrap-distance-right:9pt;mso-wrap-distance-bottom:0;mso-position-horizontal:absolute;mso-position-horizontal-relative:text;mso-position-vertical:absolute;mso-position-vertical-relative:text;v-text-anchor:top" o:gfxdata="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" stroked="f">
+                <v:textbox style="mso-fit-shape-to-text:t" inset="0,0,0,0">
+                  <w:txbxContent>
+                    <w:p>
+                      <w:pPr>
+                        <w:pStyle w:val="Billedtekst"/>
+                        <w:rPr>
+                          <w:noProof/>
+                          <w:lang w:val="en-US"/>
+                        </w:rPr>
+                      </w:pPr>
+                      <w:r>
+                        <w:rPr>
+                          <w:lang w:val="en-US"/>
+                        </w:rPr>
+                        <w:t xml:space="preserve">Figure </w:t>
+                      </w:r>
+                      <w:r>
+                        <w:rPr>
+                          <w:lang w:val="en-US"/>
+                        </w:rPr>
+                        <w:fldChar w:fldCharType="begin"/>
+                      </w:r>
+                      <w:r>
+                        <w:rPr>
+                          <w:lang w:val="en-US"/>
+                        </w:rPr>
+                        <w:instrText xml:space="preserve"> SEQ Figure \* ARABIC </w:instrText>
+                      </w:r>
+                      <w:r>
+                        <w:rPr>
+                          <w:lang w:val="en-US"/>
+                        </w:rPr>
+                        <w:fldChar w:fldCharType="separate"/>
+                      </w:r>
+                      <w:r>
+                        <w:rPr>
+                          <w:noProof/>
+                          <w:lang w:val="en-US"/>
+                        </w:rPr>
+                        <w:t>5</w:t>
+                      </w:r>
+                      <w:r>
+                        <w:rPr>
+                          <w:lang w:val="en-US"/>
+                        </w:rPr>
+                        <w:fldChar w:fldCharType="end"/>
+                      </w:r>
+                      <w:r>
+                        <w:rPr>
+                          <w:lang w:val="en-US"/>
+                        </w:rPr>
+                        <w:t>, (Maldonado et al., 2019)</w:t>
+                      </w:r>
+                      <w:r>
+                        <w:rPr>
+                          <w:lang w:val="en-US"/>
+                        </w:rPr>
+                        <w:t xml:space="preserve"> original cross-validated graph.</w:t>
+                      </w:r>
+                    </w:p>
+                  </w:txbxContent>
+                </v:textbox>
+                <w10:wrap type="topAndBottom"/>
+              </v:shape>
+            </w:pict>
+          </mc:Fallback>
+        </mc:AlternateContent>
+      </w:r>
+      <w:r>
+        <w:rPr>
+          <w:lang w:val="en-US"/>
+        </w:rPr>
+        <w:drawing>
+          <wp:anchor distT="0" distB="0" distL="114300" distR="114300" simplePos="0" relativeHeight="251665408" behindDoc="0" locked="0" layoutInCell="1" allowOverlap="1" wp14:anchorId="4AB0856F" wp14:editId="0238A6D5">
+            <wp:simplePos x="0" y="0"/>
+            <wp:positionH relativeFrom="column">
+              <wp:posOffset>2923540</wp:posOffset>
+            </wp:positionH>
+            <wp:positionV relativeFrom="paragraph">
+              <wp:posOffset>3026398</wp:posOffset>
+            </wp:positionV>
+            <wp:extent cx="3642995" cy="2565400"/>
+            <wp:effectExtent l="0" t="0" r="1905" b="0"/>
+            <wp:wrapTopAndBottom/>
+            <wp:docPr id="9" name="Billede 9"/>
+            <wp:cNvGraphicFramePr>
+              <a:graphicFrameLocks xmlns:a="http://schemas.openxmlformats.org/drawingml/2006/main" noChangeAspect="1"/>
+            </wp:cNvGraphicFramePr>
+            <a:graphic xmlns:a="http://schemas.openxmlformats.org/drawingml/2006/main">
+              <a:graphicData uri="http://schemas.openxmlformats.org/drawingml/2006/picture">
+                <pic:pic xmlns:pic="http://schemas.openxmlformats.org/drawingml/2006/picture">
+                  <pic:nvPicPr>
+                    <pic:cNvPr id="1" name=""/>
+                    <pic:cNvPicPr/>
+                  </pic:nvPicPr>
+                  <pic:blipFill>
+                    <a:blip r:embed="rId13" cstate="print">
+                      <a:extLst>
+                        <a:ext uri="{28A0092B-C50C-407E-A947-70E740481C1C}">
+                          <a14:useLocalDpi xmlns:a14="http://schemas.microsoft.com/office/drawing/2010/main" val="0"/>
+                        </a:ext>
+                      </a:extLst>
+                    </a:blip>
+                    <a:stretch>
+                      <a:fillRect/>
+                    </a:stretch>
+                  </pic:blipFill>
+                  <pic:spPr>
+                    <a:xfrm>
+                      <a:off x="0" y="0"/>
+                      <a:ext cx="3642995" cy="2565400"/>
+                    </a:xfrm>
+                    <a:prstGeom prst="rect">
+                      <a:avLst/>
+                    </a:prstGeom>
+                  </pic:spPr>
+                </pic:pic>
+              </a:graphicData>
+            </a:graphic>
+            <wp14:sizeRelH relativeFrom="page">
+              <wp14:pctWidth>0</wp14:pctWidth>
+            </wp14:sizeRelH>
+            <wp14:sizeRelV relativeFrom="page">
+              <wp14:pctHeight>0</wp14:pctHeight>
+            </wp14:sizeRelV>
+          </wp:anchor>
+        </w:drawing>
+      </w:r>
+      <w:r>
         <w:rPr>
           <w:i/>
           <w:iCs/>
-          <w:lang w:val="en-US"/>
-        </w:rPr>
-      </w:pPr>
+          <w:noProof/>
+          <w:lang w:val="en-US"/>
+        </w:rPr>
+        <w:drawing>
+          <wp:anchor distT="0" distB="0" distL="114300" distR="114300" simplePos="0" relativeHeight="251664384" behindDoc="0" locked="0" layoutInCell="1" allowOverlap="1" wp14:anchorId="0F8F6AC8" wp14:editId="59D59BE2">
+            <wp:simplePos x="0" y="0"/>
+            <wp:positionH relativeFrom="column">
+              <wp:posOffset>-637540</wp:posOffset>
+            </wp:positionH>
+            <wp:positionV relativeFrom="paragraph">
+              <wp:posOffset>2800985</wp:posOffset>
+            </wp:positionV>
+            <wp:extent cx="3857625" cy="2893060"/>
+            <wp:effectExtent l="0" t="0" r="3175" b="2540"/>
+            <wp:wrapTopAndBottom/>
+            <wp:docPr id="7" name="Billede 7"/>
+            <wp:cNvGraphicFramePr>
+              <a:graphicFrameLocks xmlns:a="http://schemas.openxmlformats.org/drawingml/2006/main" noChangeAspect="1"/>
+            </wp:cNvGraphicFramePr>
+            <a:graphic xmlns:a="http://schemas.openxmlformats.org/drawingml/2006/main">
+              <a:graphicData uri="http://schemas.openxmlformats.org/drawingml/2006/picture">
+                <pic:pic xmlns:pic="http://schemas.openxmlformats.org/drawingml/2006/picture">
+                  <pic:nvPicPr>
+                    <pic:cNvPr id="7" name="Billede 7"/>
+                    <pic:cNvPicPr/>
+                  </pic:nvPicPr>
+                  <pic:blipFill>
+                    <a:blip r:embed="rId14" cstate="print">
+                      <a:extLst>
+                        <a:ext uri="{28A0092B-C50C-407E-A947-70E740481C1C}">
+                          <a14:useLocalDpi xmlns:a14="http://schemas.microsoft.com/office/drawing/2010/main" val="0"/>
+                        </a:ext>
+                      </a:extLst>
+                    </a:blip>
+                    <a:stretch>
+                      <a:fillRect/>
+                    </a:stretch>
+                  </pic:blipFill>
+                  <pic:spPr>
+                    <a:xfrm>
+                      <a:off x="0" y="0"/>
+                      <a:ext cx="3857625" cy="2893060"/>
+                    </a:xfrm>
+                    <a:prstGeom prst="rect">
+                      <a:avLst/>
+                    </a:prstGeom>
+                  </pic:spPr>
+                </pic:pic>
+              </a:graphicData>
+            </a:graphic>
+            <wp14:sizeRelH relativeFrom="page">
+              <wp14:pctWidth>0</wp14:pctWidth>
+            </wp14:sizeRelH>
+            <wp14:sizeRelV relativeFrom="page">
+              <wp14:pctHeight>0</wp14:pctHeight>
+            </wp14:sizeRelV>
+          </wp:anchor>
+        </w:drawing>
+      </w:r>
+      <w:r>
+        <w:rPr>
+          <w:noProof/>
+          <w:lang w:val="en-US"/>
+        </w:rPr>
+        <w:t>(2019)</w:t>
+      </w:r>
+      <w:r>
+        <w:rPr>
+          <w:lang w:val="en-US"/>
+        </w:rPr>
+        <w:fldChar w:fldCharType="end"/>
+      </w:r>
+      <w:r>
+        <w:rPr>
+          <w:lang w:val="en-US"/>
+        </w:rPr>
+        <w:t xml:space="preserve">.  </w:t>
+      </w:r>
+    </w:p>
+    <w:p>
+      <w:pPr>
+        <w:pStyle w:val="Overskrift2"/>
+        <w:rPr>
+          <w:lang w:val="en-US"/>
+        </w:rPr>
+      </w:pPr>
+      <w:r>
+        <w:rPr>
+          <w:lang w:val="en-US"/>
+        </w:rPr>
+        <w:t xml:space="preserve">Data treatment: </w:t>
+      </w:r>
+    </w:p>
+    <w:p>
+      <w:pPr>
+        <w:autoSpaceDE w:val="0"/>
+        <w:autoSpaceDN w:val="0"/>
+        <w:adjustRightInd w:val="0"/>
+        <w:rPr>
+          <w:lang w:val="en-US"/>
+        </w:rPr>
+      </w:pPr>
+      <w:r>
+        <w:rPr>
+          <w:lang w:val="en-US"/>
+        </w:rPr>
+        <w:t>D</w:t>
+      </w:r>
+      <w:r>
+        <w:rPr>
+          <w:lang w:val="en-US"/>
+        </w:rPr>
+        <w:t xml:space="preserve">ata </w:t>
+      </w:r>
+      <w:r>
+        <w:rPr>
+          <w:lang w:val="en-US"/>
+        </w:rPr>
+        <w:t>from</w:t>
+      </w:r>
+      <w:r>
+        <w:rPr>
+          <w:lang w:val="en-US"/>
+        </w:rPr>
+        <w:t xml:space="preserve"> our replication of </w:t>
+      </w:r>
+      <w:r>
+        <w:rPr>
+          <w:lang w:val="en-US"/>
+        </w:rPr>
+        <w:fldChar w:fldCharType="begin"/>
+      </w:r>
+      <w:r>
+        <w:rPr>
+          <w:lang w:val="en-US"/>
+        </w:rPr>
+        <w:instrText xml:space="preserve"> ADDIN ZOTERO_ITEM CSL_CITATION {"citationID":"SQdqMc68","properties":{"formattedCitation":"(Spivey et al., 2005)","plainCitation":"(Spivey et al., 2005)","noteIndex":0},"citationItems":[{"id":283,"uris":["http://zotero.org/groups/4542641/items/JJ4TT8UB"],"uri":["http://zotero.org/groups/4542641/items/JJ4TT8UB"],"itemData":{"id":283,"type":"article-journal","abstract":"Certain models of spoken-language processing, like those for many other perceptual and cognitive processes, posit continuous uptake of sensory input and dynamic competition between simultaneously active representations. Here, we provide compelling evidence for this continuity assumption by using a continuous response, hand movements, to track the temporal dynamics of lexical activations during real-time spoken-word recognition in a visual context. By recording the streaming x, y coordinates of continuous goal-directed hand movement in a spoken-language task, online accrual of acoustic–phonetic input and competition between partially active lexical representations are revealed in the shape of the movement trajectories. This hand-movement paradigm allows one to project the internal processing of spoken-word recognition onto a two-dimensional layout of continuous motor output, providing a concrete visualization of the attractor dynamics involved in language processing.","container-title":"Proceedings of the National Academy of Sciences of the United States of America","DOI":"10.1073/pnas.0503903102","ISSN":"0027-8424","issue":"29","journalAbbreviation":"Proc Natl Acad Sci U S A","note":"PMID: 15985550\nPMCID: PMC1177386","page":"10393-10398","source":"PubMed Central","title":"Continuous attraction toward phonological competitors","volume":"102","author":[{"family":"Spivey","given":"Michael J."},{"family":"Grosjean","given":"Marc"},{"family":"Knoblich","given":"Günther"}],"issued":{"date-parts":[["2005",7,19]]}}}],"schema":"https://github.com/citation-style-language/schema/raw/master/csl-citation.json"} </w:instrText>
+      </w:r>
+      <w:r>
+        <w:rPr>
+          <w:lang w:val="en-US"/>
+        </w:rPr>
+        <w:fldChar w:fldCharType="separate"/>
+      </w:r>
+      <w:r>
+        <w:rPr>
+          <w:noProof/>
+          <w:lang w:val="en-US"/>
+        </w:rPr>
+        <w:t>(Spivey et al., 2005)</w:t>
+      </w:r>
+      <w:r>
+        <w:rPr>
+          <w:lang w:val="en-US"/>
+        </w:rPr>
+        <w:fldChar w:fldCharType="end"/>
+      </w:r>
+      <w:r>
+        <w:rPr>
+          <w:lang w:val="en-US"/>
+        </w:rPr>
+        <w:t xml:space="preserve"> were preprocessed in R studio </w:t>
+      </w:r>
+      <w:r>
+        <w:rPr>
+          <w:lang w:val="en-US"/>
+        </w:rPr>
+        <w:fldChar w:fldCharType="begin"/>
+      </w:r>
+      <w:r>
+        <w:rPr>
+          <w:lang w:val="en-US"/>
+        </w:rPr>
+        <w:instrText xml:space="preserve"> ADDIN ZOTERO_ITEM CSL_CITATION {"citationID":"uDOn4GYQ","properties":{"formattedCitation":"(RStudio Team, 2020)","plainCitation":"(RStudio Team, 2020)","noteIndex":0},"citationItems":[{"id":162,"uris":["http://zotero.org/groups/2663752/items/A8267FGU"],"uri":["http://zotero.org/groups/2663752/items/A8267FGU"],"itemData":{"id":162,"type":"book","abstract":"RStudio: Integrated Development Environment for R","event-place":"Boston, MA","genre":"R","publisher":"RStudio, PBC","publisher-place":"Boston, MA","title":"RStudio: Integrated Development Environment for R}","URL":"http://www.rstudio.com/","author":[{"family":"RStudio Team","given":"¨"}],"issued":{"date-parts":[["2020"]]}}}],"schema":"https://github.com/citation-style-language/schema/raw/master/csl-citation.json"} </w:instrText>
+      </w:r>
+      <w:r>
+        <w:rPr>
+          <w:lang w:val="en-US"/>
+        </w:rPr>
+        <w:fldChar w:fldCharType="separate"/>
+      </w:r>
+      <w:r>
+        <w:rPr>
+          <w:noProof/>
+          <w:lang w:val="en-US"/>
+        </w:rPr>
+        <w:t>(RStudio Team, 2020)</w:t>
+      </w:r>
+      <w:r>
+        <w:rPr>
+          <w:lang w:val="en-US"/>
+        </w:rPr>
+        <w:fldChar w:fldCharType="end"/>
+      </w:r>
+      <w:r>
+        <w:rPr>
+          <w:lang w:val="en-US"/>
+        </w:rPr>
+        <w:t xml:space="preserve"> using the mousetrap package </w:t>
+      </w:r>
+      <w:r>
+        <w:rPr>
+          <w:lang w:val="en-US"/>
+        </w:rPr>
+        <w:fldChar w:fldCharType="begin"/>
+      </w:r>
+      <w:r>
+        <w:rPr>
+          <w:lang w:val="en-US"/>
+        </w:rPr>
+        <w:instrText xml:space="preserve"> ADDIN ZOTERO_ITEM CSL_CITATION {"citationID":"Pz2Ub59O","properties":{"formattedCitation":"(Kieslich &amp; Henninger, 2017)","plainCitation":"(Kieslich &amp; Henninger, 2017)","noteIndex":0},"citationItems":[{"id":298,"uris":["http://zotero.org/groups/4542641/items/6YNW8XGA"],"uri":["http://zotero.org/groups/4542641/items/6YNW8XGA"],"itemData":{"id":298,"type":"article-journal","abstract":"Mouse-tracking – the analysis of mouse movements in computerized experiments – is becoming increasingly popular in the cognitive sciences. Mouse movements are taken as an indicator of commitment to or conflict between choice options during the decision process. Using mouse-tracking, researchers have gained insight into the temporal development of cognitive processes across a growing number of psychological domains. In the current article, we present software that offers easy and convenient means of recording and analyzing mouse movements in computerized laboratory experiments. In particular, we introduce and demonstrate the mousetrap plugin that adds mouse-tracking to OpenSesame, a popular general-purpose graphical experiment builder. By integrating with this existing experimental software, mousetrap allows for the creation of mouse-tracking studies through a graphical interface, without requiring programming skills. Thus, researchers can benefit from the core features of a validated software package and the many extensions available for it (e.g., the integration with auxiliary hardware such as eye-tracking, or the support of interactive experiments). In addition, the recorded data can be imported directly into the statistical programming language R using the mousetrap package, which greatly facilitates analysis. Mousetrap is cross-platform, open-source and available free of charge from https://github.com/pascalkieslich/mousetrap-os.","container-title":"Behavior Research Methods","DOI":"10.3758/s13428-017-0900-z","ISSN":"1554-3528","issue":"5","journalAbbreviation":"Behav Res","language":"en","page":"1652-1667","source":"Springer Link","title":"Mousetrap: An integrated, open-source mouse-tracking package","title-short":"Mousetrap","volume":"49","author":[{"family":"Kieslich","given":"Pascal J."},{"family":"Henninger","given":"Felix"}],"issued":{"date-parts":[["2017",10,1]]}}}],"schema":"https://github.com/citation-style-language/schema/raw/master/csl-citation.json"} </w:instrText>
+      </w:r>
+      <w:r>
+        <w:rPr>
+          <w:lang w:val="en-US"/>
+        </w:rPr>
+        <w:fldChar w:fldCharType="separate"/>
+      </w:r>
+      <w:r>
+        <w:rPr>
+          <w:noProof/>
+          <w:lang w:val="en-US"/>
+        </w:rPr>
+        <w:t>(Kieslich &amp; Henninger, 2017)</w:t>
+      </w:r>
+      <w:r>
+        <w:rPr>
+          <w:lang w:val="en-US"/>
+        </w:rPr>
+        <w:fldChar w:fldCharType="end"/>
+      </w:r>
+      <w:r>
+        <w:rPr>
+          <w:lang w:val="en-US"/>
+        </w:rPr>
+        <w:t>.</w:t>
+      </w:r>
+      <w:r>
+        <w:rPr>
+          <w:lang w:val="en-US"/>
+        </w:rPr>
+        <w:t xml:space="preserve"> Incorrect responses and training trials were excluded.</w:t>
+      </w:r>
       <w:r>
         <w:rPr>
           <w:lang w:val="en-US"/>
@@ -5098,7 +6430,1128 @@
         <w:rPr>
           <w:lang w:val="en-US"/>
         </w:rPr>
+        <w:t>For</w:t>
+      </w:r>
+      <w:r>
+        <w:rPr>
+          <w:lang w:val="en-US"/>
+        </w:rPr>
+        <w:t xml:space="preserve"> the pre-trained LDA being able to predict “straight/control” vs “</w:t>
+      </w:r>
+      <w:r>
+        <w:rPr>
+          <w:lang w:val="en-US"/>
+        </w:rPr>
+        <w:t>switched</w:t>
+      </w:r>
+      <w:r>
+        <w:rPr>
+          <w:lang w:val="en-US"/>
+        </w:rPr>
+        <w:t xml:space="preserve">/cohort” our data representation </w:t>
+      </w:r>
+      <w:r>
+        <w:rPr>
+          <w:lang w:val="en-US"/>
+        </w:rPr>
+        <w:t>must</w:t>
+      </w:r>
+      <w:r>
+        <w:rPr>
+          <w:lang w:val="en-US"/>
+        </w:rPr>
+        <w:t xml:space="preserve"> be an exact match; this means replicating every step of the preprocessing. So, all</w:t>
+      </w:r>
+      <w:r>
+        <w:rPr>
+          <w:lang w:val="en-US"/>
+        </w:rPr>
+        <w:t xml:space="preserve"> X-coordinates were flipped</w:t>
+      </w:r>
+      <w:r>
+        <w:rPr>
+          <w:lang w:val="en-US"/>
+        </w:rPr>
+        <w:t xml:space="preserve"> and normalized</w:t>
+      </w:r>
+      <w:r>
+        <w:rPr>
+          <w:lang w:val="en-US"/>
+        </w:rPr>
+        <w:t xml:space="preserve"> mapping the start point onto (0,0) and</w:t>
+      </w:r>
+      <w:r>
+        <w:rPr>
+          <w:lang w:val="en-US"/>
+        </w:rPr>
+        <w:t xml:space="preserve"> the</w:t>
+      </w:r>
+      <w:r>
+        <w:rPr>
+          <w:lang w:val="en-US"/>
+        </w:rPr>
         <w:t xml:space="preserve"> </w:t>
+      </w:r>
+      <w:r>
+        <w:rPr>
+          <w:lang w:val="en-US"/>
+        </w:rPr>
+        <w:t xml:space="preserve">center of the </w:t>
+      </w:r>
+      <w:r>
+        <w:rPr>
+          <w:lang w:val="en-US"/>
+        </w:rPr>
+        <w:t>target</w:t>
+      </w:r>
+      <w:r>
+        <w:rPr>
+          <w:lang w:val="en-US"/>
+        </w:rPr>
+        <w:t xml:space="preserve"> pictures onto</w:t>
+      </w:r>
+      <w:r>
+        <w:rPr>
+          <w:lang w:val="en-US"/>
+        </w:rPr>
+        <w:t xml:space="preserve"> (1,1)</w:t>
+      </w:r>
+      <w:r>
+        <w:rPr>
+          <w:lang w:val="en-US"/>
+        </w:rPr>
+        <w:t xml:space="preserve">, all </w:t>
+      </w:r>
+      <w:r>
+        <w:rPr>
+          <w:lang w:val="en-US"/>
+        </w:rPr>
+        <w:t>mouse-</w:t>
+      </w:r>
+      <w:r>
+        <w:rPr>
+          <w:lang w:val="en-US"/>
+        </w:rPr>
+        <w:t>coordinates prior to initiation of mouse-movement were excluded</w:t>
+      </w:r>
+      <w:r>
+        <w:rPr>
+          <w:lang w:val="en-US"/>
+        </w:rPr>
+        <w:t>. Different response time results in a varying number of mouse-coordinate data points per trial. We therefore time normalized every tr</w:t>
+      </w:r>
+      <w:r>
+        <w:rPr>
+          <w:lang w:val="en-US"/>
+        </w:rPr>
+        <w:t>ial into 101 proportionally equal time steps including the first and last data point. To proceeded to next trial, participants had to click anywhere within the boundaries of the target pictures. Close to non-information is retained i</w:t>
+      </w:r>
+      <w:r>
+        <w:rPr>
+          <w:lang w:val="en-US"/>
+        </w:rPr>
+        <w:t xml:space="preserve">n varying endpoints within the target stimuli, what we care about is really what happened on the way to the picture i.e., the </w:t>
+      </w:r>
+      <w:r>
+        <w:rPr>
+          <w:rFonts w:ascii="Calibri" w:hAnsi="Calibri" w:cs="Calibri"/>
+          <w:lang w:val="en-US"/>
+        </w:rPr>
+        <w:t>trajectory. “</w:t>
+      </w:r>
+      <w:r>
+        <w:rPr>
+          <w:rFonts w:ascii="Calibri" w:hAnsi="Calibri" w:cs="Calibri"/>
+          <w:i/>
+          <w:iCs/>
+          <w:color w:val="131413"/>
+          <w:lang w:val="en-US"/>
+        </w:rPr>
+        <w:t xml:space="preserve">Different decisions (i.e., decision </w:t>
+      </w:r>
+      <w:r>
+        <w:rPr>
+          <w:rFonts w:ascii="Calibri" w:hAnsi="Calibri" w:cs="Calibri"/>
+          <w:i/>
+          <w:iCs/>
+          <w:color w:val="131413"/>
+          <w:lang w:val="en-US"/>
+        </w:rPr>
+        <w:lastRenderedPageBreak/>
+        <w:t>patterns) have a different</w:t>
+      </w:r>
+      <w:r>
+        <w:rPr>
+          <w:rFonts w:ascii="Calibri" w:hAnsi="Calibri" w:cs="Calibri"/>
+          <w:i/>
+          <w:iCs/>
+          <w:color w:val="131413"/>
+          <w:lang w:val="en-US"/>
+        </w:rPr>
+        <w:t xml:space="preserve"> </w:t>
+      </w:r>
+      <w:r>
+        <w:rPr>
+          <w:rFonts w:ascii="Calibri" w:hAnsi="Calibri" w:cs="Calibri"/>
+          <w:i/>
+          <w:iCs/>
+          <w:color w:val="131413"/>
+          <w:lang w:val="en-US"/>
+        </w:rPr>
+        <w:t>impacts on mouse trajectories</w:t>
+      </w:r>
+      <w:r>
+        <w:rPr>
+          <w:rFonts w:ascii="Calibri" w:hAnsi="Calibri" w:cs="Calibri"/>
+          <w:i/>
+          <w:iCs/>
+          <w:color w:val="131413"/>
+          <w:lang w:val="en-US"/>
+        </w:rPr>
+        <w:t>”</w:t>
+      </w:r>
+      <w:r>
+        <w:rPr>
+          <w:rFonts w:ascii="Calibri" w:hAnsi="Calibri" w:cs="Calibri"/>
+          <w:color w:val="131413"/>
+          <w:lang w:val="en-US"/>
+        </w:rPr>
+        <w:t xml:space="preserve"> </w:t>
+      </w:r>
+      <w:r>
+        <w:rPr>
+          <w:rFonts w:ascii="Calibri" w:hAnsi="Calibri" w:cs="Calibri"/>
+          <w:color w:val="131413"/>
+        </w:rPr>
+        <w:fldChar w:fldCharType="begin"/>
+      </w:r>
+      <w:r>
+        <w:rPr>
+          <w:rFonts w:ascii="Calibri" w:hAnsi="Calibri" w:cs="Calibri"/>
+          <w:color w:val="131413"/>
+          <w:lang w:val="en-US"/>
+        </w:rPr>
+        <w:instrText xml:space="preserve"> ADDIN ZOTERO_ITEM CSL_CITATION {"citationID":"XiVLhUjT","properties":{"formattedCitation":"(Maldonado et al., 2019)","plainCitation":"(Maldonado et al., 2019)","noteIndex":0},"citationItems":[{"id":286,"uris":["http://zotero.org/groups/4542641/items/RI9DLREZ"],"uri":["http://zotero.org/groups/4542641/items/RI9DLREZ"],"itemData":{"id":286,"type":"article-journal","abstract":"Mouse tracking promises to be an efficient method to investigate the dynamics of cognitive processes: It is easier to deploy than eyetracking, yet in principle it is much more fine-grained than looking at response times. We investigated these claimed benefits directly, asking how the features of decision processes—notably, decision changes—might be captured in mouse movements. We ran two experiments, one in which we explicitly manipulated whether our stimuli triggered a flip in decision, and one in which we replicated more ecological, classical mouse-tracking results on linguistic negation (Dale &amp; Duran, Cognitive Science, 35, 983–996, 2011). We concluded, first, that spatial information (mouse path) is more important than temporal information (speed and acceleration) for detecting decision changes, and we offer a comparison of the sensitivities of various typical measures used in analyses of mouse tracking (area under the trajectory curve, direction flips, etc.). We do so using an “optimal” analysis of our data (a linear discriminant analysis explicitly trained to classify trajectories) and see what type of data (position, speed, or acceleration) it capitalizes on. We also quantify how its results compare with those based on more standard measures.","container-title":"Behavior Research Methods","DOI":"10.3758/s13428-018-01194-x","ISSN":"1554-3528","issue":"3","journalAbbreviation":"Behav Res","language":"en","page":"1085-1101","source":"Springer Link","title":"Mouse tracking as a window into decision making","volume":"51","author":[{"family":"Maldonado","given":"Mora"},{"family":"Dunbar","given":"Ewan"},{"family":"Chemla","given":"Emmanuel"}],"issued":{"date-parts":[["2019",6,1]]}}}],"schema":"https://github.com/citation-style-language/schema/raw/master/csl-citation.json"} </w:instrText>
+      </w:r>
+      <w:r>
+        <w:rPr>
+          <w:rFonts w:ascii="Calibri" w:hAnsi="Calibri" w:cs="Calibri"/>
+          <w:color w:val="131413"/>
+        </w:rPr>
+        <w:fldChar w:fldCharType="separate"/>
+      </w:r>
+      <w:r>
+        <w:rPr>
+          <w:rFonts w:ascii="Calibri" w:hAnsi="Calibri" w:cs="Calibri"/>
+          <w:noProof/>
+          <w:color w:val="131413"/>
+          <w:lang w:val="en-US"/>
+        </w:rPr>
+        <w:t>(Maldonado et al., 2019)</w:t>
+      </w:r>
+      <w:r>
+        <w:rPr>
+          <w:rFonts w:ascii="Calibri" w:hAnsi="Calibri" w:cs="Calibri"/>
+          <w:color w:val="131413"/>
+        </w:rPr>
+        <w:fldChar w:fldCharType="end"/>
+      </w:r>
+      <w:r>
+        <w:rPr>
+          <w:rFonts w:ascii="Calibri" w:hAnsi="Calibri" w:cs="Calibri"/>
+          <w:color w:val="131413"/>
+          <w:lang w:val="en-US"/>
+        </w:rPr>
+        <w:t>.</w:t>
+      </w:r>
+      <w:r>
+        <w:rPr>
+          <w:rFonts w:ascii="Calibri" w:hAnsi="Calibri" w:cs="Calibri"/>
+          <w:lang w:val="en-US"/>
+        </w:rPr>
+        <w:t xml:space="preserve"> So, all</w:t>
+      </w:r>
+      <w:r>
+        <w:rPr>
+          <w:lang w:val="en-US"/>
+        </w:rPr>
+        <w:t xml:space="preserve"> endpoints were aligned to have the exact same starting and endpoint within target. Allowing for</w:t>
+      </w:r>
+      <w:r>
+        <w:rPr>
+          <w:lang w:val="en-US"/>
+        </w:rPr>
+        <w:t xml:space="preserve"> a</w:t>
+      </w:r>
+      <w:r>
+        <w:rPr>
+          <w:lang w:val="en-US"/>
+        </w:rPr>
+        <w:t xml:space="preserve"> better comparison of trajectories.</w:t>
+      </w:r>
+      <w:r>
+        <w:rPr>
+          <w:lang w:val="en-US"/>
+        </w:rPr>
+        <w:t xml:space="preserve"> Data were subset into 6 different categories like those seen in figure 4. </w:t>
+      </w:r>
+    </w:p>
+    <w:p>
+      <w:pPr>
+        <w:autoSpaceDE w:val="0"/>
+        <w:autoSpaceDN w:val="0"/>
+        <w:adjustRightInd w:val="0"/>
+        <w:rPr>
+          <w:lang w:val="en-US"/>
+        </w:rPr>
+      </w:pPr>
+    </w:p>
+    <w:p>
+      <w:pPr>
+        <w:pStyle w:val="Overskrift2"/>
+        <w:rPr>
+          <w:lang w:val="en-US"/>
+        </w:rPr>
+      </w:pPr>
+      <w:r>
+        <w:rPr>
+          <w:lang w:val="en-US"/>
+        </w:rPr>
+        <w:t xml:space="preserve">Extension of the LDA classifier: </w:t>
+      </w:r>
+    </w:p>
+    <w:p>
+      <w:pPr>
+        <w:rPr>
+          <w:lang w:val="en-US"/>
+        </w:rPr>
+      </w:pPr>
+      <w:r>
+        <w:rPr>
+          <w:lang w:val="en-US"/>
+        </w:rPr>
+        <w:t>Having matched our mouse-tracking data structure to that of Maldonado et al., w</w:t>
+      </w:r>
+      <w:r>
+        <w:rPr>
+          <w:lang w:val="en-US"/>
+        </w:rPr>
+        <w:t>e</w:t>
+      </w:r>
+      <w:r>
+        <w:rPr>
+          <w:lang w:val="en-US"/>
+        </w:rPr>
+        <w:t xml:space="preserve"> were able to</w:t>
+      </w:r>
+      <w:r>
+        <w:rPr>
+          <w:lang w:val="en-US"/>
+        </w:rPr>
+        <w:t xml:space="preserve"> appl</w:t>
+      </w:r>
+      <w:r>
+        <w:rPr>
+          <w:lang w:val="en-US"/>
+        </w:rPr>
+        <w:t xml:space="preserve">y </w:t>
+      </w:r>
+      <w:r>
+        <w:rPr>
+          <w:lang w:val="en-US"/>
+        </w:rPr>
+        <w:t>the</w:t>
+      </w:r>
+      <w:r>
+        <w:rPr>
+          <w:lang w:val="en-US"/>
+        </w:rPr>
+        <w:t xml:space="preserve"> exact </w:t>
+      </w:r>
+      <w:r>
+        <w:rPr>
+          <w:lang w:val="en-US"/>
+        </w:rPr>
+        <w:t xml:space="preserve"> same framework to our </w:t>
+      </w:r>
+      <w:r>
+        <w:rPr>
+          <w:lang w:val="en-US"/>
+        </w:rPr>
+        <w:fldChar w:fldCharType="begin"/>
+      </w:r>
+      <w:r>
+        <w:rPr>
+          <w:lang w:val="en-US"/>
+        </w:rPr>
+        <w:instrText xml:space="preserve"> ADDIN ZOTERO_ITEM CSL_CITATION {"citationID":"swjdm8PM","properties":{"formattedCitation":"(Spivey et al., 2005)","plainCitation":"(Spivey et al., 2005)","noteIndex":0},"citationItems":[{"id":283,"uris":["http://zotero.org/groups/4542641/items/JJ4TT8UB"],"uri":["http://zotero.org/groups/4542641/items/JJ4TT8UB"],"itemData":{"id":283,"type":"article-journal","abstract":"Certain models of spoken-language processing, like those for many other perceptual and cognitive processes, posit continuous uptake of sensory input and dynamic competition between simultaneously active representations. Here, we provide compelling evidence for this continuity assumption by using a continuous response, hand movements, to track the temporal dynamics of lexical activations during real-time spoken-word recognition in a visual context. By recording the streaming x, y coordinates of continuous goal-directed hand movement in a spoken-language task, online accrual of acoustic–phonetic input and competition between partially active lexical representations are revealed in the shape of the movement trajectories. This hand-movement paradigm allows one to project the internal processing of spoken-word recognition onto a two-dimensional layout of continuous motor output, providing a concrete visualization of the attractor dynamics involved in language processing.","container-title":"Proceedings of the National Academy of Sciences of the United States of America","DOI":"10.1073/pnas.0503903102","ISSN":"0027-8424","issue":"29","journalAbbreviation":"Proc Natl Acad Sci U S A","note":"PMID: 15985550\nPMCID: PMC1177386","page":"10393-10398","source":"PubMed Central","title":"Continuous attraction toward phonological competitors","volume":"102","author":[{"family":"Spivey","given":"Michael J."},{"family":"Grosjean","given":"Marc"},{"family":"Knoblich","given":"Günther"}],"issued":{"date-parts":[["2005",7,19]]}}}],"schema":"https://github.com/citation-style-language/schema/raw/master/csl-citation.json"} </w:instrText>
+      </w:r>
+      <w:r>
+        <w:rPr>
+          <w:lang w:val="en-US"/>
+        </w:rPr>
+        <w:fldChar w:fldCharType="separate"/>
+      </w:r>
+      <w:r>
+        <w:rPr>
+          <w:noProof/>
+          <w:lang w:val="en-US"/>
+        </w:rPr>
+        <w:t>Spivey et al., (2005)</w:t>
+      </w:r>
+      <w:r>
+        <w:rPr>
+          <w:lang w:val="en-US"/>
+        </w:rPr>
+        <w:fldChar w:fldCharType="end"/>
+      </w:r>
+      <w:r>
+        <w:rPr>
+          <w:lang w:val="en-US"/>
+        </w:rPr>
+        <w:t xml:space="preserve"> replication as </w:t>
+      </w:r>
+      <w:r>
+        <w:rPr>
+          <w:lang w:val="en-US"/>
+        </w:rPr>
+        <w:fldChar w:fldCharType="begin"/>
+      </w:r>
+      <w:r>
+        <w:rPr>
+          <w:lang w:val="en-US"/>
+        </w:rPr>
+        <w:instrText xml:space="preserve"> ADDIN ZOTERO_ITEM CSL_CITATION {"citationID":"l9aLpBTi","properties":{"formattedCitation":"(Maldonado et al., 2019)","plainCitation":"(Maldonado et al., 2019)","noteIndex":0},"citationItems":[{"id":286,"uris":["http://zotero.org/groups/4542641/items/RI9DLREZ"],"uri":["http://zotero.org/groups/4542641/items/RI9DLREZ"],"itemData":{"id":286,"type":"article-journal","abstract":"Mouse tracking promises to be an efficient method to investigate the dynamics of cognitive processes: It is easier to deploy than eyetracking, yet in principle it is much more fine-grained than looking at response times. We investigated these claimed benefits directly, asking how the features of decision processes—notably, decision changes—might be captured in mouse movements. We ran two experiments, one in which we explicitly manipulated whether our stimuli triggered a flip in decision, and one in which we replicated more ecological, classical mouse-tracking results on linguistic negation (Dale &amp; Duran, Cognitive Science, 35, 983–996, 2011). We concluded, first, that spatial information (mouse path) is more important than temporal information (speed and acceleration) for detecting decision changes, and we offer a comparison of the sensitivities of various typical measures used in analyses of mouse tracking (area under the trajectory curve, direction flips, etc.). We do so using an “optimal” analysis of our data (a linear discriminant analysis explicitly trained to classify trajectories) and see what type of data (position, speed, or acceleration) it capitalizes on. We also quantify how its results compare with those based on more standard measures.","container-title":"Behavior Research Methods","DOI":"10.3758/s13428-018-01194-x","ISSN":"1554-3528","issue":"3","journalAbbreviation":"Behav Res","language":"en","page":"1085-1101","source":"Springer Link","title":"Mouse tracking as a window into decision making","volume":"51","author":[{"family":"Maldonado","given":"Mora"},{"family":"Dunbar","given":"Ewan"},{"family":"Chemla","given":"Emmanuel"}],"issued":{"date-parts":[["2019",6,1]]}}}],"schema":"https://github.com/citation-style-language/schema/raw/master/csl-citation.json"} </w:instrText>
+      </w:r>
+      <w:r>
+        <w:rPr>
+          <w:lang w:val="en-US"/>
+        </w:rPr>
+        <w:fldChar w:fldCharType="separate"/>
+      </w:r>
+      <w:r>
+        <w:rPr>
+          <w:noProof/>
+          <w:lang w:val="en-US"/>
+        </w:rPr>
+        <w:t>Maldonado et al., (2019)</w:t>
+      </w:r>
+      <w:r>
+        <w:rPr>
+          <w:lang w:val="en-US"/>
+        </w:rPr>
+        <w:fldChar w:fldCharType="end"/>
+      </w:r>
+      <w:r>
+        <w:rPr>
+          <w:lang w:val="en-US"/>
+        </w:rPr>
+        <w:t xml:space="preserve"> used for testing</w:t>
+      </w:r>
+      <w:r>
+        <w:rPr>
+          <w:lang w:val="en-US"/>
+        </w:rPr>
+        <w:t xml:space="preserve"> the LDAs extension to linguistic negation data. This involved training the LDA classifier repeatedly on different subsets (Coordinates, Velocity etc.) of the preprocessed calibration data and testing it on matching </w:t>
+      </w:r>
+      <w:r>
+        <w:rPr>
+          <w:lang w:val="en-US"/>
+        </w:rPr>
+        <w:fldChar w:fldCharType="begin"/>
+      </w:r>
+      <w:r>
+        <w:rPr>
+          <w:lang w:val="en-US"/>
+        </w:rPr>
+        <w:instrText xml:space="preserve"> ADDIN ZOTERO_ITEM CSL_CITATION {"citationID":"VWAr6jKw","properties":{"formattedCitation":"(Spivey et al., 2005)","plainCitation":"(Spivey et al., 2005)","noteIndex":0},"citationItems":[{"id":283,"uris":["http://zotero.org/groups/4542641/items/JJ4TT8UB"],"uri":["http://zotero.org/groups/4542641/items/JJ4TT8UB"],"itemData":{"id":283,"type":"article-journal","abstract":"Certain models of spoken-language processing, like those for many other perceptual and cognitive processes, posit continuous uptake of sensory input and dynamic competition between simultaneously active representations. Here, we provide compelling evidence for this continuity assumption by using a continuous response, hand movements, to track the temporal dynamics of lexical activations during real-time spoken-word recognition in a visual context. By recording the streaming x, y coordinates of continuous goal-directed hand movement in a spoken-language task, online accrual of acoustic–phonetic input and competition between partially active lexical representations are revealed in the shape of the movement trajectories. This hand-movement paradigm allows one to project the internal processing of spoken-word recognition onto a two-dimensional layout of continuous motor output, providing a concrete visualization of the attractor dynamics involved in language processing.","container-title":"Proceedings of the National Academy of Sciences of the United States of America","DOI":"10.1073/pnas.0503903102","ISSN":"0027-8424","issue":"29","journalAbbreviation":"Proc Natl Acad Sci U S A","note":"PMID: 15985550\nPMCID: PMC1177386","page":"10393-10398","source":"PubMed Central","title":"Continuous attraction toward phonological competitors","volume":"102","author":[{"family":"Spivey","given":"Michael J."},{"family":"Grosjean","given":"Marc"},{"family":"Knoblich","given":"Günther"}],"issued":{"date-parts":[["2005",7,19]]}}}],"schema":"https://github.com/citation-style-language/schema/raw/master/csl-citation.json"} </w:instrText>
+      </w:r>
+      <w:r>
+        <w:rPr>
+          <w:lang w:val="en-US"/>
+        </w:rPr>
+        <w:fldChar w:fldCharType="separate"/>
+      </w:r>
+      <w:r>
+        <w:rPr>
+          <w:noProof/>
+          <w:lang w:val="en-US"/>
+        </w:rPr>
+        <w:t>Spivey et al., (2005)</w:t>
+      </w:r>
+      <w:r>
+        <w:rPr>
+          <w:lang w:val="en-US"/>
+        </w:rPr>
+        <w:fldChar w:fldCharType="end"/>
+      </w:r>
+      <w:r>
+        <w:rPr>
+          <w:lang w:val="en-US"/>
+        </w:rPr>
+        <w:t xml:space="preserve"> replicated data. </w:t>
+      </w:r>
+      <w:r>
+        <w:rPr>
+          <w:lang w:val="en-US"/>
+        </w:rPr>
+        <w:t xml:space="preserve">LDA was used as a supervised classifier projecting all input features onto a k-1 space (k = n levels of the dependent variable). Both Spivey et al., and Maldonado et al., were dealing with a binary decision task cohort/switched or control/straight, so k = 2. In our case the output of the LDA will be </w:t>
+      </w:r>
+      <w:r>
+        <w:rPr>
+          <w:lang w:val="en-US"/>
+        </w:rPr>
+        <w:t xml:space="preserve">a 1-dimensional space with one single scalar value per observation/trial resulting in the density distribution shown in </w:t>
+      </w:r>
+      <w:r>
+        <w:rPr>
+          <w:b/>
+          <w:bCs/>
+          <w:color w:val="C00000"/>
+          <w:u w:val="single"/>
+          <w:lang w:val="en-US"/>
+        </w:rPr>
+        <w:t>SEE FIGURE XX</w:t>
+      </w:r>
+      <w:r>
+        <w:rPr>
+          <w:lang w:val="en-US"/>
+        </w:rPr>
+        <w:t>. If the two density distributions, cohort, and control, are perfectly separable in the right direction it will be equal to having an AUROC of 1.</w:t>
+      </w:r>
+      <w:r>
+        <w:rPr>
+          <w:lang w:val="en-US"/>
+        </w:rPr>
+        <w:t xml:space="preserve"> Our LDA classifier will be fitted on data from two-step forced switch calibration experiment </w:t>
+      </w:r>
+      <w:r>
+        <w:rPr>
+          <w:lang w:val="en-US"/>
+        </w:rPr>
+        <w:fldChar w:fldCharType="begin"/>
+      </w:r>
+      <w:r>
+        <w:rPr>
+          <w:lang w:val="en-US"/>
+        </w:rPr>
+        <w:instrText xml:space="preserve"> ADDIN ZOTERO_ITEM CSL_CITATION {"citationID":"e8IUdFGF","properties":{"formattedCitation":"(Maldonado et al., 2019)","plainCitation":"(Maldonado et al., 2019)","noteIndex":0},"citationItems":[{"id":286,"uris":["http://zotero.org/groups/4542641/items/RI9DLREZ"],"uri":["http://zotero.org/groups/4542641/items/RI9DLREZ"],"itemData":{"id":286,"type":"article-journal","abstract":"Mouse tracking promises to be an efficient method to investigate the dynamics of cognitive processes: It is easier to deploy than eyetracking, yet in principle it is much more fine-grained than looking at response times. We investigated these claimed benefits directly, asking how the features of decision processes—notably, decision changes—might be captured in mouse movements. We ran two experiments, one in which we explicitly manipulated whether our stimuli triggered a flip in decision, and one in which we replicated more ecological, classical mouse-tracking results on linguistic negation (Dale &amp; Duran, Cognitive Science, 35, 983–996, 2011). We concluded, first, that spatial information (mouse path) is more important than temporal information (speed and acceleration) for detecting decision changes, and we offer a comparison of the sensitivities of various typical measures used in analyses of mouse tracking (area under the trajectory curve, direction flips, etc.). We do so using an “optimal” analysis of our data (a linear discriminant analysis explicitly trained to classify trajectories) and see what type of data (position, speed, or acceleration) it capitalizes on. We also quantify how its results compare with those based on more standard measures.","container-title":"Behavior Research Methods","DOI":"10.3758/s13428-018-01194-x","ISSN":"1554-3528","issue":"3","journalAbbreviation":"Behav Res","language":"en","page":"1085-1101","source":"Springer Link","title":"Mouse tracking as a window into decision making","volume":"51","author":[{"family":"Maldonado","given":"Mora"},{"family":"Dunbar","given":"Ewan"},{"family":"Chemla","given":"Emmanuel"}],"issued":{"date-parts":[["2019",6,1]]}}}],"schema":"https://github.com/citation-style-language/schema/raw/master/csl-citation.json"} </w:instrText>
+      </w:r>
+      <w:r>
+        <w:rPr>
+          <w:lang w:val="en-US"/>
+        </w:rPr>
+        <w:fldChar w:fldCharType="separate"/>
+      </w:r>
+      <w:r>
+        <w:rPr>
+          <w:noProof/>
+          <w:lang w:val="en-US"/>
+        </w:rPr>
+        <w:t>(Maldonado et al., 2019)</w:t>
+      </w:r>
+      <w:r>
+        <w:rPr>
+          <w:lang w:val="en-US"/>
+        </w:rPr>
+        <w:fldChar w:fldCharType="end"/>
+      </w:r>
+      <w:r>
+        <w:rPr>
+          <w:lang w:val="en-US"/>
+        </w:rPr>
+        <w:t xml:space="preserve"> and fitted/tested on our data. </w:t>
+      </w:r>
+      <w:r>
+        <w:rPr>
+          <w:lang w:val="en-US"/>
+        </w:rPr>
+        <w:t xml:space="preserve">Maldonado et al., selected the two top performing </w:t>
+      </w:r>
+      <w:r>
+        <w:rPr>
+          <w:lang w:val="en-US"/>
+        </w:rPr>
+        <w:t xml:space="preserve">CV </w:t>
+      </w:r>
+      <w:r>
+        <w:rPr>
+          <w:lang w:val="en-US"/>
+        </w:rPr>
+        <w:t xml:space="preserve">models </w:t>
+      </w:r>
+      <w:r>
+        <w:rPr>
+          <w:lang w:val="en-US"/>
+        </w:rPr>
+        <w:t xml:space="preserve">on calibration data </w:t>
+      </w:r>
+      <w:r>
+        <w:rPr>
+          <w:lang w:val="en-US"/>
+        </w:rPr>
+        <w:t xml:space="preserve">shown in figure 5 for </w:t>
+      </w:r>
+      <w:r>
+        <w:rPr>
+          <w:lang w:val="en-US"/>
+        </w:rPr>
+        <w:t>testing on the linguistic negation data. We’ve continued with the same two models (full model and coordinate model) for evaluating if the framework can meaningfully be applicable to other areas of research i.e., phonological similarity.</w:t>
+      </w:r>
+    </w:p>
+    <w:p>
+      <w:pPr>
+        <w:rPr>
+          <w:lang w:val="en-US"/>
+        </w:rPr>
+      </w:pPr>
+    </w:p>
+    <w:p>
+      <w:pPr>
+        <w:rPr>
+          <w:lang w:val="en-US"/>
+        </w:rPr>
+      </w:pPr>
+      <w:r>
+        <w:rPr>
+          <w:lang w:val="en-US"/>
+        </w:rPr>
+        <w:t xml:space="preserve">Cross-validation is not possible in framework where training and testing data has different sources of origin. </w:t>
+      </w:r>
+      <w:r>
+        <w:rPr>
+          <w:lang w:val="en-US"/>
+        </w:rPr>
+        <w:t>Instead,</w:t>
+      </w:r>
+      <w:r>
+        <w:rPr>
+          <w:lang w:val="en-US"/>
+        </w:rPr>
+        <w:t xml:space="preserve"> we choose </w:t>
+      </w:r>
+      <w:r>
+        <w:rPr>
+          <w:lang w:val="en-US"/>
+        </w:rPr>
+        <w:t>to bootstrap 2000 samples based on varying subsets of participants in our study. Bootstrapping works as a good alternative to CV and allows us to make better inference about</w:t>
+      </w:r>
+      <w:r>
+        <w:rPr>
+          <w:lang w:val="en-US"/>
+        </w:rPr>
+        <w:t xml:space="preserve"> our</w:t>
+      </w:r>
+      <w:r>
+        <w:rPr>
+          <w:lang w:val="en-US"/>
+        </w:rPr>
+        <w:t xml:space="preserve"> </w:t>
+      </w:r>
+      <w:r>
+        <w:rPr>
+          <w:lang w:val="en-US"/>
+        </w:rPr>
+        <w:t xml:space="preserve">data when the sample size is small </w:t>
+      </w:r>
+      <w:r>
+        <w:rPr>
+          <w:lang w:val="en-US"/>
+        </w:rPr>
+        <w:fldChar w:fldCharType="begin"/>
+      </w:r>
+      <w:r>
+        <w:rPr>
+          <w:lang w:val="en-US"/>
+        </w:rPr>
+        <w:instrText xml:space="preserve"> ADDIN ZOTERO_ITEM CSL_CITATION {"citationID":"hk4z6cGA","properties":{"formattedCitation":"(STINE, 1989)","plainCitation":"(STINE, 1989)","noteIndex":0},"citationItems":[{"id":373,"uris":["http://zotero.org/groups/4542641/items/WNCRL754"],"uri":["http://zotero.org/groups/4542641/items/WNCRL754"],"itemData":{"id":373,"type":"article-journal","abstract":"Bootstrap methods are a collection of sample re-use techniques designed to estimate standard errors and confidence intervals. Making use of numerous samples drawn from the initial observations, these techniques require fewer assumptions and offer greater accuracy and insight than do standard methods in many problems. After presenting the underlying concepts, this introduction focuses on applications in regression analysis. These applications contrast two forms of bootstrap resampling in regression, illustrating their differences in a series of examples that include outliers and heteroscedasticity. Other regression examples use the bootstrap to estimate standard errors of robust estimators in regression and indirect effects in path models. Numerous variations of bootstrap confidence intervals exist, and examples stress the concepts that are common to the various approaches. Suggestions for computing bootstrap estimates appear throughout the discussion, and a section on computing suggests several broad guidelines.","container-title":"Sociological Methods &amp; Research","DOI":"10.1177/0049124189018002003","ISSN":"0049-1241","issue":"2-3","journalAbbreviation":"Sociological Methods &amp; Research","language":"en","note":"publisher: SAGE Publications Inc","page":"243-291","source":"SAGE Journals","title":"An Introduction to Bootstrap Methods: Examples and Ideas","title-short":"An Introduction to Bootstrap Methods","volume":"18","author":[{"family":"STINE","given":"ROBERT"}],"issued":{"date-parts":[["1989",11,1]]}}}],"schema":"https://github.com/citation-style-language/schema/raw/master/csl-citation.json"} </w:instrText>
+      </w:r>
+      <w:r>
+        <w:rPr>
+          <w:lang w:val="en-US"/>
+        </w:rPr>
+        <w:fldChar w:fldCharType="separate"/>
+      </w:r>
+      <w:r>
+        <w:rPr>
+          <w:noProof/>
+          <w:lang w:val="en-US"/>
+        </w:rPr>
+        <w:t>(STINE, 1989)</w:t>
+      </w:r>
+      <w:r>
+        <w:rPr>
+          <w:lang w:val="en-US"/>
+        </w:rPr>
+        <w:fldChar w:fldCharType="end"/>
+      </w:r>
+      <w:r>
+        <w:rPr>
+          <w:lang w:val="en-US"/>
+        </w:rPr>
+        <w:t>.</w:t>
+      </w:r>
+      <w:r>
+        <w:rPr>
+          <w:lang w:val="en-US"/>
+        </w:rPr>
+        <w:t xml:space="preserve"> The random seed were set to 10 for all pseudo random processes. </w:t>
+      </w:r>
+      <w:r>
+        <w:rPr>
+          <w:lang w:val="en-US"/>
+        </w:rPr>
+        <w:t xml:space="preserve">   </w:t>
+      </w:r>
+      <w:r>
+        <w:rPr>
+          <w:lang w:val="en-US"/>
+        </w:rPr>
+        <w:t xml:space="preserve"> </w:t>
+      </w:r>
+    </w:p>
+    <w:p>
+      <w:pPr>
+        <w:rPr>
+          <w:lang w:val="en-US"/>
+        </w:rPr>
+      </w:pPr>
+      <w:r>
+        <w:rPr>
+          <w:lang w:val="en-US"/>
+        </w:rPr>
+        <w:t xml:space="preserve">  </w:t>
+      </w:r>
+    </w:p>
+    <w:p>
+      <w:pPr>
+        <w:rPr>
+          <w:lang w:val="en-US"/>
+        </w:rPr>
+      </w:pPr>
+      <w:r>
+        <w:rPr>
+          <w:lang w:val="en-US"/>
+        </w:rPr>
+        <w:t>Topline:</w:t>
+      </w:r>
+    </w:p>
+    <w:p>
+      <w:pPr>
+        <w:rPr>
+          <w:lang w:val="en-US"/>
+        </w:rPr>
+      </w:pPr>
+      <w:r>
+        <w:rPr>
+          <w:lang w:val="en-US"/>
+        </w:rPr>
+        <w:t xml:space="preserve">A topline which represents the best possible fit on the bootstrapped data were found. Data were standardized based on its own mean and variance and the 13 PCA features found based on the data’s own eigen- values and -vectors. An LDA classifier was </w:t>
+      </w:r>
+      <w:r>
+        <w:rPr>
+          <w:lang w:val="en-US"/>
+        </w:rPr>
+        <w:t>fitted,</w:t>
+      </w:r>
+      <w:r>
+        <w:rPr>
+          <w:lang w:val="en-US"/>
+        </w:rPr>
+        <w:t xml:space="preserve"> and the decision function found based on the same data used to fit. Based on the values in the decision function and true labels (Cohort = 1, Control = 0) an ROC curve </w:t>
+      </w:r>
+      <w:r>
+        <w:rPr>
+          <w:lang w:val="en-US"/>
+        </w:rPr>
+        <w:t xml:space="preserve">were computed using the roc_curve() function from scikit-learn </w:t>
+      </w:r>
+      <w:r>
+        <w:rPr>
+          <w:lang w:val="en-US"/>
+        </w:rPr>
+        <w:fldChar w:fldCharType="begin"/>
+      </w:r>
+      <w:r>
+        <w:rPr>
+          <w:lang w:val="en-US"/>
+        </w:rPr>
+        <w:instrText xml:space="preserve"> ADDIN ZOTERO_ITEM CSL_CITATION {"citationID":"bcoV20sf","properties":{"formattedCitation":"(Buitinck et al., 2013)","plainCitation":"(Buitinck et al., 2013)","noteIndex":0},"citationItems":[{"id":345,"uris":["http://zotero.org/groups/4542641/items/TY8STVCX"],"uri":["http://zotero.org/groups/4542641/items/TY8STVCX"],"itemData":{"id":345,"type":"book","title":"API design for machine learning software: experiences from the scikit-learn project","title-short":"scikit-learn project","author":[{"family":"Buitinck","given":"Lars"},{"family":"Louppe","given":"Gilles"},{"family":"Blondel","given":"Mathieu"},{"family":"Pedregosa","given":"Fabian"},{"family":"Mueller","given":"Andreas"},{"family":"Grisel","given":"Olivier"},{"family":"Niculae","given":"Vlad"},{"family":"Prettenhofer","given":"Peter"},{"family":"Gramfort","given":"Alexandre"},{"family":"Grobler","given":"Jaques"},{"family":"Layton","given":"Robert"},{"family":"VanderPlas","given":"Jake"},{"family":"Joly","given":"Arnaud"},{"family":"Holt","given":"Brian"},{"family":"Varoquaux","given":"Gaël"}],"issued":{"date-parts":[["2013"]]}}}],"schema":"https://github.com/citation-style-language/schema/raw/master/csl-citation.json"} </w:instrText>
+      </w:r>
+      <w:r>
+        <w:rPr>
+          <w:lang w:val="en-US"/>
+        </w:rPr>
+        <w:fldChar w:fldCharType="separate"/>
+      </w:r>
+      <w:r>
+        <w:rPr>
+          <w:noProof/>
+          <w:lang w:val="en-US"/>
+        </w:rPr>
+        <w:t>(Buitinck et al., 2013)</w:t>
+      </w:r>
+      <w:r>
+        <w:rPr>
+          <w:lang w:val="en-US"/>
+        </w:rPr>
+        <w:fldChar w:fldCharType="end"/>
+      </w:r>
+      <w:r>
+        <w:rPr>
+          <w:lang w:val="en-US"/>
+        </w:rPr>
+        <w:t>. Finally, the model’s performance was evaluated based on the AUROC</w:t>
+      </w:r>
+      <w:r>
+        <w:rPr>
+          <w:lang w:val="en-US"/>
+        </w:rPr>
+        <w:t xml:space="preserve"> across all different bootstraps</w:t>
+      </w:r>
+      <w:r>
+        <w:rPr>
+          <w:lang w:val="en-US"/>
+        </w:rPr>
+        <w:t xml:space="preserve">. </w:t>
+      </w:r>
+    </w:p>
+    <w:p>
+      <w:pPr>
+        <w:rPr>
+          <w:lang w:val="en-US"/>
+        </w:rPr>
+      </w:pPr>
+    </w:p>
+    <w:p>
+      <w:pPr>
+        <w:rPr>
+          <w:lang w:val="en-US"/>
+        </w:rPr>
+      </w:pPr>
+      <w:r>
+        <w:rPr>
+          <w:lang w:val="en-US"/>
+        </w:rPr>
+        <w:t xml:space="preserve">Baseline: </w:t>
+      </w:r>
+    </w:p>
+    <w:p>
+      <w:pPr>
+        <w:autoSpaceDE w:val="0"/>
+        <w:autoSpaceDN w:val="0"/>
+        <w:adjustRightInd w:val="0"/>
+        <w:rPr>
+          <w:lang w:val="en-US"/>
+        </w:rPr>
+      </w:pPr>
+      <w:r>
+        <w:rPr>
+          <w:lang w:val="en-US"/>
+        </w:rPr>
+        <w:t xml:space="preserve">A baseline was created by </w:t>
+      </w:r>
+      <w:r>
+        <w:rPr>
+          <w:lang w:val="en-US"/>
+        </w:rPr>
+        <w:t>simulat</w:t>
+      </w:r>
+      <w:r>
+        <w:rPr>
+          <w:lang w:val="en-US"/>
+        </w:rPr>
+        <w:t>ing</w:t>
+      </w:r>
+      <w:r>
+        <w:rPr>
+          <w:lang w:val="en-US"/>
+        </w:rPr>
+        <w:t xml:space="preserve"> a completely stochastic classifier</w:t>
+      </w:r>
+      <w:r>
+        <w:rPr>
+          <w:lang w:val="en-US"/>
+        </w:rPr>
+        <w:t xml:space="preserve">. The array containing true labels were copied and shuffled randomly using seed = 10. An </w:t>
+      </w:r>
+      <w:r>
+        <w:rPr>
+          <w:lang w:val="en-US"/>
+        </w:rPr>
+        <w:t>ROC was found using the shuffled and true labels which were used to compute an AUROC score for a completely stochastic proces</w:t>
+      </w:r>
+      <w:r>
+        <w:rPr>
+          <w:lang w:val="en-US"/>
+        </w:rPr>
+        <w:t>s</w:t>
+      </w:r>
+      <w:r>
+        <w:rPr>
+          <w:lang w:val="en-US"/>
+        </w:rPr>
+        <w:t>.</w:t>
+      </w:r>
+      <w:r>
+        <w:rPr>
+          <w:lang w:val="en-US"/>
+        </w:rPr>
+        <w:t xml:space="preserve"> The procedure was repeated for all bootstraps. </w:t>
+      </w:r>
+      <w:r>
+        <w:rPr>
+          <w:lang w:val="en-US"/>
+        </w:rPr>
+        <w:t xml:space="preserve"> </w:t>
+      </w:r>
+    </w:p>
+    <w:p>
+      <w:pPr>
+        <w:autoSpaceDE w:val="0"/>
+        <w:autoSpaceDN w:val="0"/>
+        <w:adjustRightInd w:val="0"/>
+        <w:rPr>
+          <w:lang w:val="en-US"/>
+        </w:rPr>
+      </w:pPr>
+    </w:p>
+    <w:p>
+      <w:pPr>
+        <w:autoSpaceDE w:val="0"/>
+        <w:autoSpaceDN w:val="0"/>
+        <w:adjustRightInd w:val="0"/>
+        <w:rPr>
+          <w:lang w:val="en-US"/>
+        </w:rPr>
+      </w:pPr>
+    </w:p>
+    <w:p>
+      <w:pPr>
+        <w:autoSpaceDE w:val="0"/>
+        <w:autoSpaceDN w:val="0"/>
+        <w:adjustRightInd w:val="0"/>
+        <w:rPr>
+          <w:lang w:val="en-US"/>
+        </w:rPr>
+      </w:pPr>
+      <w:r>
+        <w:rPr>
+          <w:lang w:val="en-US"/>
+        </w:rPr>
+        <w:lastRenderedPageBreak/>
+        <w:t>LDA:</w:t>
+      </w:r>
+    </w:p>
+    <w:p>
+      <w:pPr>
+        <w:autoSpaceDE w:val="0"/>
+        <w:autoSpaceDN w:val="0"/>
+        <w:adjustRightInd w:val="0"/>
+        <w:rPr>
+          <w:lang w:val="en-US"/>
+        </w:rPr>
+      </w:pPr>
+      <w:r>
+        <w:rPr>
+          <w:lang w:val="en-US"/>
+        </w:rPr>
+        <w:t>All LDA models were trained on the calibration data and test</w:t>
+      </w:r>
+      <w:r>
+        <w:rPr>
+          <w:lang w:val="en-US"/>
+        </w:rPr>
+        <w:t>ed</w:t>
+      </w:r>
+      <w:r>
+        <w:rPr>
+          <w:lang w:val="en-US"/>
+        </w:rPr>
+        <w:t xml:space="preserve"> on our data. </w:t>
+      </w:r>
+      <w:r>
+        <w:rPr>
+          <w:lang w:val="en-US"/>
+        </w:rPr>
+        <w:t xml:space="preserve">Both calibration data and our data matrices were standardized based on the mean and variance of the calibration data. Similarly, was the 13 PCA features in both data sets constructed upon the eigenvalues and eigenvectors found by using the PCA.fit() function from scikit </w:t>
+      </w:r>
+      <w:r>
+        <w:rPr>
+          <w:lang w:val="en-US"/>
+        </w:rPr>
+        <w:fldChar w:fldCharType="begin"/>
+      </w:r>
+      <w:r>
+        <w:rPr>
+          <w:lang w:val="en-US"/>
+        </w:rPr>
+        <w:instrText xml:space="preserve"> ADDIN ZOTERO_ITEM CSL_CITATION {"citationID":"ShXSiyaG","properties":{"formattedCitation":"(Buitinck et al., 2013)","plainCitation":"(Buitinck et al., 2013)","noteIndex":0},"citationItems":[{"id":345,"uris":["http://zotero.org/groups/4542641/items/TY8STVCX"],"uri":["http://zotero.org/groups/4542641/items/TY8STVCX"],"itemData":{"id":345,"type":"book","title":"API design for machine learning software: experiences from the scikit-learn project","title-short":"scikit-learn project","author":[{"family":"Buitinck","given":"Lars"},{"family":"Louppe","given":"Gilles"},{"family":"Blondel","given":"Mathieu"},{"family":"Pedregosa","given":"Fabian"},{"family":"Mueller","given":"Andreas"},{"family":"Grisel","given":"Olivier"},{"family":"Niculae","given":"Vlad"},{"family":"Prettenhofer","given":"Peter"},{"family":"Gramfort","given":"Alexandre"},{"family":"Grobler","given":"Jaques"},{"family":"Layton","given":"Robert"},{"family":"VanderPlas","given":"Jake"},{"family":"Joly","given":"Arnaud"},{"family":"Holt","given":"Brian"},{"family":"Varoquaux","given":"Gaël"}],"issued":{"date-parts":[["2013"]]}}}],"schema":"https://github.com/citation-style-language/schema/raw/master/csl-citation.json"} </w:instrText>
+      </w:r>
+      <w:r>
+        <w:rPr>
+          <w:lang w:val="en-US"/>
+        </w:rPr>
+        <w:fldChar w:fldCharType="separate"/>
+      </w:r>
+      <w:r>
+        <w:rPr>
+          <w:noProof/>
+          <w:lang w:val="en-US"/>
+        </w:rPr>
+        <w:t>(Buitinck et al., 2013)</w:t>
+      </w:r>
+      <w:r>
+        <w:rPr>
+          <w:lang w:val="en-US"/>
+        </w:rPr>
+        <w:fldChar w:fldCharType="end"/>
+      </w:r>
+      <w:r>
+        <w:rPr>
+          <w:lang w:val="en-US"/>
+        </w:rPr>
+        <w:t xml:space="preserve"> on the standardized calibration data. </w:t>
+      </w:r>
+      <w:r>
+        <w:rPr>
+          <w:lang w:val="en-US"/>
+        </w:rPr>
+        <w:t xml:space="preserve">We used the trained LDA model and found the decision function for the phonological similarity data. The decision function values, and true labels was used to compute the ROC with its respective AUC score. This was done for all bootstraps. </w:t>
+      </w:r>
+    </w:p>
+    <w:p>
+      <w:pPr>
+        <w:autoSpaceDE w:val="0"/>
+        <w:autoSpaceDN w:val="0"/>
+        <w:adjustRightInd w:val="0"/>
+        <w:rPr>
+          <w:lang w:val="en-US"/>
+        </w:rPr>
+      </w:pPr>
+      <w:r>
+        <w:rPr>
+          <w:lang w:val="en-US"/>
+        </w:rPr>
+        <w:t xml:space="preserve"> </w:t>
+      </w:r>
+      <w:r>
+        <w:rPr>
+          <w:lang w:val="en-US"/>
+        </w:rPr>
+        <w:t xml:space="preserve">  </w:t>
+      </w:r>
+    </w:p>
+    <w:p>
+      <w:pPr>
+        <w:autoSpaceDE w:val="0"/>
+        <w:autoSpaceDN w:val="0"/>
+        <w:adjustRightInd w:val="0"/>
+        <w:rPr>
+          <w:lang w:val="en-US"/>
+        </w:rPr>
+      </w:pPr>
+    </w:p>
+    <w:p>
+      <w:pPr>
+        <w:autoSpaceDE w:val="0"/>
+        <w:autoSpaceDN w:val="0"/>
+        <w:adjustRightInd w:val="0"/>
+        <w:rPr>
+          <w:lang w:val="en-US"/>
+        </w:rPr>
+      </w:pPr>
+      <w:r>
+        <w:rPr>
+          <w:lang w:val="en-US"/>
+        </w:rPr>
+        <w:t>Traditional Mouse-Tracking Features</w:t>
+      </w:r>
+      <w:r>
+        <w:rPr>
+          <w:lang w:val="en-US"/>
+        </w:rPr>
+        <w:t>:</w:t>
+      </w:r>
+    </w:p>
+    <w:p>
+      <w:pPr>
+        <w:autoSpaceDE w:val="0"/>
+        <w:autoSpaceDN w:val="0"/>
+        <w:adjustRightInd w:val="0"/>
+        <w:rPr>
+          <w:lang w:val="en-US"/>
+        </w:rPr>
+      </w:pPr>
+      <w:r>
+        <w:rPr>
+          <w:lang w:val="en-US"/>
+        </w:rPr>
+        <w:t xml:space="preserve">To evaluate the classification performance of traditional mouse-tracking features an ROC was found for each of the following feature’s AUC, MAD, X-position flips, and X-position reversals. All features were standardized with a mean = 0 and std = 1. The features form two 1-dimensional density curves like that of the LDA, one for cohort and one for control. If the density distributions are perfectly separable in the right direction the classifying will be optimal and result in an AUROC score of 1. The </w:t>
+      </w:r>
+      <w:r>
+        <w:rPr>
+          <w:lang w:val="en-US"/>
+        </w:rPr>
+        <w:t xml:space="preserve">ROC was found for each feature and the AUC calculated again using scikit </w:t>
+      </w:r>
+      <w:r>
+        <w:rPr>
+          <w:lang w:val="en-US"/>
+        </w:rPr>
+        <w:fldChar w:fldCharType="begin"/>
+      </w:r>
+      <w:r>
+        <w:rPr>
+          <w:lang w:val="en-US"/>
+        </w:rPr>
+        <w:instrText xml:space="preserve"> ADDIN ZOTERO_ITEM CSL_CITATION {"citationID":"MlaVC4Uy","properties":{"formattedCitation":"(Buitinck et al., 2013)","plainCitation":"(Buitinck et al., 2013)","noteIndex":0},"citationItems":[{"id":345,"uris":["http://zotero.org/groups/4542641/items/TY8STVCX"],"uri":["http://zotero.org/groups/4542641/items/TY8STVCX"],"itemData":{"id":345,"type":"book","title":"API design for machine learning software: experiences from the scikit-learn project","title-short":"scikit-learn project","author":[{"family":"Buitinck","given":"Lars"},{"family":"Louppe","given":"Gilles"},{"family":"Blondel","given":"Mathieu"},{"family":"Pedregosa","given":"Fabian"},{"family":"Mueller","given":"Andreas"},{"family":"Grisel","given":"Olivier"},{"family":"Niculae","given":"Vlad"},{"family":"Prettenhofer","given":"Peter"},{"family":"Gramfort","given":"Alexandre"},{"family":"Grobler","given":"Jaques"},{"family":"Layton","given":"Robert"},{"family":"VanderPlas","given":"Jake"},{"family":"Joly","given":"Arnaud"},{"family":"Holt","given":"Brian"},{"family":"Varoquaux","given":"Gaël"}],"issued":{"date-parts":[["2013"]]}}}],"schema":"https://github.com/citation-style-language/schema/raw/master/csl-citation.json"} </w:instrText>
+      </w:r>
+      <w:r>
+        <w:rPr>
+          <w:lang w:val="en-US"/>
+        </w:rPr>
+        <w:fldChar w:fldCharType="separate"/>
+      </w:r>
+      <w:r>
+        <w:rPr>
+          <w:noProof/>
+          <w:lang w:val="en-US"/>
+        </w:rPr>
+        <w:t>(Buitinck et al., 2013)</w:t>
+      </w:r>
+      <w:r>
+        <w:rPr>
+          <w:lang w:val="en-US"/>
+        </w:rPr>
+        <w:fldChar w:fldCharType="end"/>
+      </w:r>
+      <w:r>
+        <w:rPr>
+          <w:lang w:val="en-US"/>
+        </w:rPr>
+        <w:t xml:space="preserve">. </w:t>
+      </w:r>
+    </w:p>
+    <w:p>
+      <w:pPr>
+        <w:rPr>
+          <w:lang w:val="en-US"/>
+        </w:rPr>
+      </w:pPr>
+    </w:p>
+    <w:p>
+      <w:pPr>
+        <w:pStyle w:val="Overskrift1"/>
+        <w:rPr>
+          <w:lang w:val="en-US"/>
+        </w:rPr>
+      </w:pPr>
+      <w:r>
+        <w:rPr>
+          <w:lang w:val="en-US"/>
+        </w:rPr>
+        <w:t>Report results from analysis:</w:t>
       </w:r>
     </w:p>
     <w:p>
@@ -5113,6 +7566,557 @@
           <w:iCs/>
           <w:sz w:val="20"/>
           <w:szCs w:val="20"/>
+          <w:lang w:val="en-US"/>
+        </w:rPr>
+      </w:pPr>
+    </w:p>
+    <w:p>
+      <w:pPr>
+        <w:autoSpaceDE w:val="0"/>
+        <w:autoSpaceDN w:val="0"/>
+        <w:adjustRightInd w:val="0"/>
+        <w:jc w:val="both"/>
+        <w:rPr>
+          <w:rFonts w:ascii="Times New Roman" w:hAnsi="Times New Roman" w:cs="Times New Roman"/>
+          <w:i/>
+          <w:iCs/>
+          <w:sz w:val="20"/>
+          <w:szCs w:val="20"/>
+          <w:lang w:val="en-US"/>
+        </w:rPr>
+      </w:pPr>
+    </w:p>
+    <w:p>
+      <w:pPr>
+        <w:autoSpaceDE w:val="0"/>
+        <w:autoSpaceDN w:val="0"/>
+        <w:adjustRightInd w:val="0"/>
+        <w:jc w:val="both"/>
+        <w:rPr>
+          <w:rFonts w:ascii="Times New Roman" w:hAnsi="Times New Roman" w:cs="Times New Roman"/>
+          <w:i/>
+          <w:iCs/>
+          <w:sz w:val="20"/>
+          <w:szCs w:val="20"/>
+          <w:lang w:val="en-US"/>
+        </w:rPr>
+      </w:pPr>
+    </w:p>
+    <w:p>
+      <w:pPr>
+        <w:autoSpaceDE w:val="0"/>
+        <w:autoSpaceDN w:val="0"/>
+        <w:adjustRightInd w:val="0"/>
+        <w:jc w:val="both"/>
+        <w:rPr>
+          <w:rFonts w:ascii="Times New Roman" w:hAnsi="Times New Roman" w:cs="Times New Roman"/>
+          <w:i/>
+          <w:iCs/>
+          <w:sz w:val="20"/>
+          <w:szCs w:val="20"/>
+          <w:lang w:val="en-US"/>
+        </w:rPr>
+      </w:pPr>
+    </w:p>
+    <w:p>
+      <w:pPr>
+        <w:autoSpaceDE w:val="0"/>
+        <w:autoSpaceDN w:val="0"/>
+        <w:adjustRightInd w:val="0"/>
+        <w:jc w:val="both"/>
+        <w:rPr>
+          <w:rFonts w:ascii="Times New Roman" w:hAnsi="Times New Roman" w:cs="Times New Roman"/>
+          <w:i/>
+          <w:iCs/>
+          <w:sz w:val="20"/>
+          <w:szCs w:val="20"/>
+          <w:lang w:val="en-US"/>
+        </w:rPr>
+      </w:pPr>
+    </w:p>
+    <w:p>
+      <w:pPr>
+        <w:autoSpaceDE w:val="0"/>
+        <w:autoSpaceDN w:val="0"/>
+        <w:adjustRightInd w:val="0"/>
+        <w:jc w:val="both"/>
+        <w:rPr>
+          <w:rFonts w:ascii="Times New Roman" w:hAnsi="Times New Roman" w:cs="Times New Roman"/>
+          <w:i/>
+          <w:iCs/>
+          <w:sz w:val="20"/>
+          <w:szCs w:val="20"/>
+          <w:lang w:val="en-US"/>
+        </w:rPr>
+      </w:pPr>
+    </w:p>
+    <w:p>
+      <w:pPr>
+        <w:autoSpaceDE w:val="0"/>
+        <w:autoSpaceDN w:val="0"/>
+        <w:adjustRightInd w:val="0"/>
+        <w:jc w:val="both"/>
+        <w:rPr>
+          <w:rFonts w:ascii="Times New Roman" w:hAnsi="Times New Roman" w:cs="Times New Roman"/>
+          <w:i/>
+          <w:iCs/>
+          <w:sz w:val="20"/>
+          <w:szCs w:val="20"/>
+          <w:lang w:val="en-US"/>
+        </w:rPr>
+      </w:pPr>
+    </w:p>
+    <w:p>
+      <w:pPr>
+        <w:autoSpaceDE w:val="0"/>
+        <w:autoSpaceDN w:val="0"/>
+        <w:adjustRightInd w:val="0"/>
+        <w:jc w:val="both"/>
+        <w:rPr>
+          <w:rFonts w:ascii="Times New Roman" w:hAnsi="Times New Roman" w:cs="Times New Roman"/>
+          <w:i/>
+          <w:iCs/>
+          <w:sz w:val="20"/>
+          <w:szCs w:val="20"/>
+          <w:lang w:val="en-US"/>
+        </w:rPr>
+      </w:pPr>
+    </w:p>
+    <w:p>
+      <w:pPr>
+        <w:pStyle w:val="Overskrift1"/>
+        <w:rPr>
+          <w:lang w:val="en-US"/>
+        </w:rPr>
+      </w:pPr>
+      <w:r>
+        <w:rPr>
+          <w:lang w:val="en-US"/>
+        </w:rPr>
+        <w:t xml:space="preserve">Discussion: </w:t>
+      </w:r>
+    </w:p>
+    <w:p>
+      <w:pPr>
+        <w:rPr>
+          <w:lang w:val="en-US"/>
+        </w:rPr>
+      </w:pPr>
+    </w:p>
+    <w:p>
+      <w:pPr>
+        <w:pStyle w:val="Overskrift2"/>
+        <w:rPr>
+          <w:lang w:val="en-US"/>
+        </w:rPr>
+      </w:pPr>
+    </w:p>
+    <w:p>
+      <w:pPr>
+        <w:pStyle w:val="Overskrift2"/>
+        <w:rPr>
+          <w:lang w:val="en-US"/>
+        </w:rPr>
+      </w:pPr>
+      <w:r>
+        <w:rPr>
+          <w:lang w:val="en-US"/>
+        </w:rPr>
+        <w:t xml:space="preserve">Discussion of results: </w:t>
+      </w:r>
+    </w:p>
+    <w:p>
+      <w:pPr>
+        <w:pStyle w:val="Listeafsnit"/>
+        <w:rPr>
+          <w:lang w:val="en-US"/>
+        </w:rPr>
+      </w:pPr>
+    </w:p>
+    <w:p>
+      <w:pPr>
+        <w:pStyle w:val="Listeafsnit"/>
+        <w:numPr>
+          <w:ilvl w:val="0"/>
+          <w:numId w:val="3"/>
+        </w:numPr>
+        <w:rPr>
+          <w:lang w:val="en-US"/>
+        </w:rPr>
+      </w:pPr>
+      <w:r>
+        <w:rPr>
+          <w:lang w:val="en-US"/>
+        </w:rPr>
+        <w:t>Comparing topline</w:t>
+      </w:r>
+      <w:r>
+        <w:rPr>
+          <w:lang w:val="en-US"/>
+        </w:rPr>
+        <w:t xml:space="preserve"> &amp;</w:t>
+      </w:r>
+      <w:r>
+        <w:rPr>
+          <w:lang w:val="en-US"/>
+        </w:rPr>
+        <w:t xml:space="preserve"> baseline</w:t>
+      </w:r>
+      <w:r>
+        <w:rPr>
+          <w:lang w:val="en-US"/>
+        </w:rPr>
+        <w:t xml:space="preserve"> other traditional mouse-tracking measures to our LDA</w:t>
+      </w:r>
+      <w:r>
+        <w:rPr>
+          <w:lang w:val="en-US"/>
+        </w:rPr>
+        <w:t xml:space="preserve"> performance. </w:t>
+      </w:r>
+    </w:p>
+    <w:p>
+      <w:pPr>
+        <w:rPr>
+          <w:lang w:val="en-US"/>
+        </w:rPr>
+      </w:pPr>
+    </w:p>
+    <w:p>
+      <w:pPr>
+        <w:pStyle w:val="Listeafsnit"/>
+        <w:numPr>
+          <w:ilvl w:val="0"/>
+          <w:numId w:val="3"/>
+        </w:numPr>
+        <w:rPr>
+          <w:lang w:val="en-US"/>
+        </w:rPr>
+      </w:pPr>
+      <w:r>
+        <w:rPr>
+          <w:lang w:val="en-US"/>
+        </w:rPr>
+        <w:t xml:space="preserve">Performance issues why? </w:t>
+      </w:r>
+    </w:p>
+    <w:p>
+      <w:pPr>
+        <w:rPr>
+          <w:lang w:val="en-US"/>
+        </w:rPr>
+      </w:pPr>
+    </w:p>
+    <w:p>
+      <w:pPr>
+        <w:pStyle w:val="Listeafsnit"/>
+        <w:rPr>
+          <w:lang w:val="en-US"/>
+        </w:rPr>
+      </w:pPr>
+    </w:p>
+    <w:p>
+      <w:pPr>
+        <w:pStyle w:val="Listeafsnit"/>
+        <w:numPr>
+          <w:ilvl w:val="0"/>
+          <w:numId w:val="3"/>
+        </w:numPr>
+        <w:rPr>
+          <w:lang w:val="en-US"/>
+        </w:rPr>
+      </w:pPr>
+      <w:r>
+        <w:rPr>
+          <w:lang w:val="en-US"/>
+        </w:rPr>
+        <w:t xml:space="preserve">Implications of results for the framework. </w:t>
+      </w:r>
+    </w:p>
+    <w:p>
+      <w:pPr>
+        <w:pStyle w:val="Listeafsnit"/>
+        <w:numPr>
+          <w:ilvl w:val="1"/>
+          <w:numId w:val="3"/>
+        </w:numPr>
+        <w:rPr>
+          <w:lang w:val="en-US"/>
+        </w:rPr>
+      </w:pPr>
+      <w:r>
+        <w:rPr>
+          <w:lang w:val="en-US"/>
+        </w:rPr>
+        <w:t xml:space="preserve">LDA performs </w:t>
+      </w:r>
+      <w:r>
+        <w:rPr>
+          <w:lang w:val="en-US"/>
+        </w:rPr>
+        <w:t>like</w:t>
+      </w:r>
+      <w:r>
+        <w:rPr>
+          <w:lang w:val="en-US"/>
+        </w:rPr>
+        <w:t xml:space="preserve"> trad. Mouse-tracking but Maldonado ar</w:t>
+      </w:r>
+      <w:r>
+        <w:rPr>
+          <w:lang w:val="en-US"/>
+        </w:rPr>
+        <w:t>g</w:t>
+      </w:r>
+      <w:r>
+        <w:rPr>
+          <w:lang w:val="en-US"/>
+        </w:rPr>
+        <w:t xml:space="preserve">ues LDA Is better. Do we agree? Why, why not? </w:t>
+      </w:r>
+    </w:p>
+    <w:p>
+      <w:pPr>
+        <w:rPr>
+          <w:lang w:val="en-US"/>
+        </w:rPr>
+      </w:pPr>
+    </w:p>
+    <w:p>
+      <w:pPr>
+        <w:pStyle w:val="Listeafsnit"/>
+        <w:numPr>
+          <w:ilvl w:val="0"/>
+          <w:numId w:val="3"/>
+        </w:numPr>
+        <w:rPr>
+          <w:lang w:val="en-US"/>
+        </w:rPr>
+      </w:pPr>
+      <w:r>
+        <w:rPr>
+          <w:lang w:val="en-US"/>
+        </w:rPr>
+        <w:t xml:space="preserve">Discussing their general methodology and choices. </w:t>
+      </w:r>
+    </w:p>
+    <w:p>
+      <w:pPr>
+        <w:pStyle w:val="Listeafsnit"/>
+        <w:numPr>
+          <w:ilvl w:val="1"/>
+          <w:numId w:val="3"/>
+        </w:numPr>
+        <w:rPr>
+          <w:lang w:val="en-US"/>
+        </w:rPr>
+      </w:pPr>
+      <w:r>
+        <w:rPr>
+          <w:lang w:val="en-US"/>
+        </w:rPr>
+        <w:lastRenderedPageBreak/>
+        <w:t xml:space="preserve">LDA as the model choice. </w:t>
+      </w:r>
+    </w:p>
+    <w:p>
+      <w:pPr>
+        <w:pStyle w:val="Listeafsnit"/>
+        <w:numPr>
+          <w:ilvl w:val="1"/>
+          <w:numId w:val="3"/>
+        </w:numPr>
+        <w:rPr>
+          <w:lang w:val="en-US"/>
+        </w:rPr>
+      </w:pPr>
+      <w:r>
+        <w:rPr>
+          <w:lang w:val="en-US"/>
+        </w:rPr>
+        <w:t xml:space="preserve">13 principal components. </w:t>
+      </w:r>
+    </w:p>
+    <w:p>
+      <w:pPr>
+        <w:pStyle w:val="Listeafsnit"/>
+        <w:ind w:left="1440"/>
+        <w:rPr>
+          <w:lang w:val="en-US"/>
+        </w:rPr>
+      </w:pPr>
+    </w:p>
+    <w:p>
+      <w:pPr>
+        <w:pStyle w:val="Listeafsnit"/>
+        <w:numPr>
+          <w:ilvl w:val="0"/>
+          <w:numId w:val="3"/>
+        </w:numPr>
+        <w:rPr>
+          <w:lang w:val="en-US"/>
+        </w:rPr>
+      </w:pPr>
+      <w:r>
+        <w:rPr>
+          <w:lang w:val="en-US"/>
+        </w:rPr>
+        <w:t>Our choice of mouse-experimental design (OUR FUCK UPS WHY??).</w:t>
+      </w:r>
+      <w:r>
+        <w:rPr>
+          <w:lang w:val="en-US"/>
+        </w:rPr>
+        <w:t xml:space="preserve"> </w:t>
+      </w:r>
+      <w:r>
+        <w:rPr>
+          <w:b/>
+          <w:bCs/>
+          <w:lang w:val="en-US"/>
+        </w:rPr>
+        <w:t>(NIELS)</w:t>
+      </w:r>
+    </w:p>
+    <w:p>
+      <w:pPr>
+        <w:pStyle w:val="Listeafsnit"/>
+        <w:numPr>
+          <w:ilvl w:val="1"/>
+          <w:numId w:val="3"/>
+        </w:numPr>
+        <w:rPr>
+          <w:lang w:val="en-US"/>
+        </w:rPr>
+      </w:pPr>
+      <w:r>
+        <w:rPr>
+          <w:lang w:val="en-US"/>
+        </w:rPr>
+        <w:t xml:space="preserve">Mouse sensitivity settings. </w:t>
+      </w:r>
+    </w:p>
+    <w:p>
+      <w:pPr>
+        <w:pStyle w:val="Listeafsnit"/>
+        <w:numPr>
+          <w:ilvl w:val="1"/>
+          <w:numId w:val="3"/>
+        </w:numPr>
+        <w:rPr>
+          <w:lang w:val="en-US"/>
+        </w:rPr>
+      </w:pPr>
+      <w:r>
+        <w:rPr>
+          <w:lang w:val="en-US"/>
+        </w:rPr>
+        <w:t xml:space="preserve">Mouse acceleration. </w:t>
+      </w:r>
+    </w:p>
+    <w:p>
+      <w:pPr>
+        <w:pStyle w:val="Listeafsnit"/>
+        <w:numPr>
+          <w:ilvl w:val="1"/>
+          <w:numId w:val="3"/>
+        </w:numPr>
+        <w:rPr>
+          <w:lang w:val="en-US"/>
+        </w:rPr>
+      </w:pPr>
+      <w:r>
+        <w:rPr>
+          <w:lang w:val="en-US"/>
+        </w:rPr>
+        <w:t xml:space="preserve">Dynamical vs static start procedure.  </w:t>
+      </w:r>
+    </w:p>
+    <w:p>
+      <w:pPr>
+        <w:pStyle w:val="Listeafsnit"/>
+        <w:numPr>
+          <w:ilvl w:val="0"/>
+          <w:numId w:val="3"/>
+        </w:numPr>
+        <w:rPr>
+          <w:lang w:val="en-US"/>
+        </w:rPr>
+      </w:pPr>
+    </w:p>
+    <w:p>
+      <w:pPr>
+        <w:pStyle w:val="Listeafsnit"/>
+        <w:numPr>
+          <w:ilvl w:val="0"/>
+          <w:numId w:val="3"/>
+        </w:numPr>
+        <w:rPr>
+          <w:lang w:val="en-US"/>
+        </w:rPr>
+      </w:pPr>
+      <w:r>
+        <w:rPr>
+          <w:lang w:val="en-US"/>
+        </w:rPr>
+        <w:t>Dual-system vs dynamical.</w:t>
+      </w:r>
+      <w:r>
+        <w:rPr>
+          <w:lang w:val="en-US"/>
+        </w:rPr>
+        <w:t xml:space="preserve"> </w:t>
+      </w:r>
+    </w:p>
+    <w:p>
+      <w:pPr>
+        <w:pStyle w:val="Listeafsnit"/>
+        <w:numPr>
+          <w:ilvl w:val="1"/>
+          <w:numId w:val="3"/>
+        </w:numPr>
+        <w:rPr>
+          <w:lang w:val="en-US"/>
+        </w:rPr>
+      </w:pPr>
+      <w:r>
+        <w:rPr>
+          <w:lang w:val="en-US"/>
+        </w:rPr>
+        <w:t xml:space="preserve">Different kinds of data. </w:t>
+      </w:r>
+    </w:p>
+    <w:p>
+      <w:pPr>
+        <w:rPr>
+          <w:lang w:val="en-US"/>
+        </w:rPr>
+      </w:pPr>
+    </w:p>
+    <w:p>
+      <w:pPr>
+        <w:rPr>
+          <w:lang w:val="en-US"/>
+        </w:rPr>
+      </w:pPr>
+    </w:p>
+    <w:p>
+      <w:pPr>
+        <w:pStyle w:val="Listeafsnit"/>
+        <w:rPr>
+          <w:lang w:val="en-US"/>
+        </w:rPr>
+      </w:pPr>
+      <w:r>
+        <w:rPr>
+          <w:lang w:val="en-US"/>
+        </w:rPr>
+        <w:t xml:space="preserve"> </w:t>
+      </w:r>
+    </w:p>
+    <w:p>
+      <w:pPr>
+        <w:rPr>
           <w:lang w:val="en-US"/>
         </w:rPr>
       </w:pPr>
@@ -5283,6 +8287,57 @@
       </w:r>
     </w:p>
   </w:footnote>
+  <w:footnote w:id="3">
+    <w:p>
+      <w:pPr>
+        <w:pStyle w:val="Fodnotetekst"/>
+        <w:rPr>
+          <w:lang w:val="en-US"/>
+        </w:rPr>
+      </w:pPr>
+      <w:r>
+        <w:rPr>
+          <w:rStyle w:val="Fodnotehenvisning"/>
+        </w:rPr>
+        <w:footnoteRef/>
+      </w:r>
+      <w:r>
+        <w:rPr>
+          <w:lang w:val="en-US"/>
+        </w:rPr>
+        <w:t xml:space="preserve"> </w:t>
+      </w:r>
+      <w:hyperlink r:id="rId2" w:history="1">
+        <w:r>
+          <w:rPr>
+            <w:rStyle w:val="Hyperlink"/>
+            <w:lang w:val="en-US"/>
+          </w:rPr>
+          <w:t xml:space="preserve">Link </w:t>
+        </w:r>
+        <w:r>
+          <w:rPr>
+            <w:rStyle w:val="Hyperlink"/>
+            <w:lang w:val="en-US"/>
+          </w:rPr>
+          <w:t>to</w:t>
+        </w:r>
+        <w:r>
+          <w:rPr>
+            <w:rStyle w:val="Hyperlink"/>
+            <w:lang w:val="en-US"/>
+          </w:rPr>
+          <w:t xml:space="preserve"> Maldonado et al., R-scripts and data.</w:t>
+        </w:r>
+      </w:hyperlink>
+      <w:r>
+        <w:rPr>
+          <w:lang w:val="en-US"/>
+        </w:rPr>
+        <w:t xml:space="preserve"> </w:t>
+      </w:r>
+    </w:p>
+  </w:footnote>
 </w:footnotes>
 </file>
 
@@ -5375,6 +8430,119 @@
     </w:lvl>
   </w:abstractNum>
   <w:abstractNum w:abstractNumId="1" w15:restartNumberingAfterBreak="0">
+    <w:nsid w:val="5CB14C52"/>
+    <w:multiLevelType w:val="hybridMultilevel"/>
+    <w:tmpl w:val="BCFC853A"/>
+    <w:lvl w:ilvl="0" w:tplc="B2029536">
+      <w:start w:val="1"/>
+      <w:numFmt w:val="bullet"/>
+      <w:lvlText w:val="-"/>
+      <w:lvlJc w:val="left"/>
+      <w:pPr>
+        <w:ind w:left="720" w:hanging="360"/>
+      </w:pPr>
+      <w:rPr>
+        <w:rFonts w:ascii="Calibri" w:eastAsiaTheme="minorHAnsi" w:hAnsi="Calibri" w:cs="Calibri" w:hint="default"/>
+      </w:rPr>
+    </w:lvl>
+    <w:lvl w:ilvl="1" w:tplc="04060003">
+      <w:start w:val="1"/>
+      <w:numFmt w:val="bullet"/>
+      <w:lvlText w:val="o"/>
+      <w:lvlJc w:val="left"/>
+      <w:pPr>
+        <w:ind w:left="1440" w:hanging="360"/>
+      </w:pPr>
+      <w:rPr>
+        <w:rFonts w:ascii="Courier New" w:hAnsi="Courier New" w:cs="Courier New" w:hint="default"/>
+      </w:rPr>
+    </w:lvl>
+    <w:lvl w:ilvl="2" w:tplc="04060005">
+      <w:start w:val="1"/>
+      <w:numFmt w:val="bullet"/>
+      <w:lvlText w:val=""/>
+      <w:lvlJc w:val="left"/>
+      <w:pPr>
+        <w:ind w:left="2160" w:hanging="360"/>
+      </w:pPr>
+      <w:rPr>
+        <w:rFonts w:ascii="Wingdings" w:hAnsi="Wingdings" w:hint="default"/>
+      </w:rPr>
+    </w:lvl>
+    <w:lvl w:ilvl="3" w:tplc="04060001" w:tentative="1">
+      <w:start w:val="1"/>
+      <w:numFmt w:val="bullet"/>
+      <w:lvlText w:val=""/>
+      <w:lvlJc w:val="left"/>
+      <w:pPr>
+        <w:ind w:left="2880" w:hanging="360"/>
+      </w:pPr>
+      <w:rPr>
+        <w:rFonts w:ascii="Symbol" w:hAnsi="Symbol" w:hint="default"/>
+      </w:rPr>
+    </w:lvl>
+    <w:lvl w:ilvl="4" w:tplc="04060003" w:tentative="1">
+      <w:start w:val="1"/>
+      <w:numFmt w:val="bullet"/>
+      <w:lvlText w:val="o"/>
+      <w:lvlJc w:val="left"/>
+      <w:pPr>
+        <w:ind w:left="3600" w:hanging="360"/>
+      </w:pPr>
+      <w:rPr>
+        <w:rFonts w:ascii="Courier New" w:hAnsi="Courier New" w:cs="Courier New" w:hint="default"/>
+      </w:rPr>
+    </w:lvl>
+    <w:lvl w:ilvl="5" w:tplc="04060005" w:tentative="1">
+      <w:start w:val="1"/>
+      <w:numFmt w:val="bullet"/>
+      <w:lvlText w:val=""/>
+      <w:lvlJc w:val="left"/>
+      <w:pPr>
+        <w:ind w:left="4320" w:hanging="360"/>
+      </w:pPr>
+      <w:rPr>
+        <w:rFonts w:ascii="Wingdings" w:hAnsi="Wingdings" w:hint="default"/>
+      </w:rPr>
+    </w:lvl>
+    <w:lvl w:ilvl="6" w:tplc="04060001" w:tentative="1">
+      <w:start w:val="1"/>
+      <w:numFmt w:val="bullet"/>
+      <w:lvlText w:val=""/>
+      <w:lvlJc w:val="left"/>
+      <w:pPr>
+        <w:ind w:left="5040" w:hanging="360"/>
+      </w:pPr>
+      <w:rPr>
+        <w:rFonts w:ascii="Symbol" w:hAnsi="Symbol" w:hint="default"/>
+      </w:rPr>
+    </w:lvl>
+    <w:lvl w:ilvl="7" w:tplc="04060003" w:tentative="1">
+      <w:start w:val="1"/>
+      <w:numFmt w:val="bullet"/>
+      <w:lvlText w:val="o"/>
+      <w:lvlJc w:val="left"/>
+      <w:pPr>
+        <w:ind w:left="5760" w:hanging="360"/>
+      </w:pPr>
+      <w:rPr>
+        <w:rFonts w:ascii="Courier New" w:hAnsi="Courier New" w:cs="Courier New" w:hint="default"/>
+      </w:rPr>
+    </w:lvl>
+    <w:lvl w:ilvl="8" w:tplc="04060005" w:tentative="1">
+      <w:start w:val="1"/>
+      <w:numFmt w:val="bullet"/>
+      <w:lvlText w:val=""/>
+      <w:lvlJc w:val="left"/>
+      <w:pPr>
+        <w:ind w:left="6480" w:hanging="360"/>
+      </w:pPr>
+      <w:rPr>
+        <w:rFonts w:ascii="Wingdings" w:hAnsi="Wingdings" w:hint="default"/>
+      </w:rPr>
+    </w:lvl>
+  </w:abstractNum>
+  <w:abstractNum w:abstractNumId="2" w15:restartNumberingAfterBreak="0">
     <w:nsid w:val="7C4110D4"/>
     <w:multiLevelType w:val="hybridMultilevel"/>
     <w:tmpl w:val="35520936"/>
@@ -5464,10 +8632,13 @@
     </w:lvl>
   </w:abstractNum>
   <w:num w:numId="1">
-    <w:abstractNumId w:val="1"/>
+    <w:abstractNumId w:val="2"/>
   </w:num>
   <w:num w:numId="2">
     <w:abstractNumId w:val="0"/>
+  </w:num>
+  <w:num w:numId="3">
+    <w:abstractNumId w:val="1"/>
   </w:num>
 </w:numbering>
 </file>
@@ -6096,6 +9267,12 @@
       <w:contextualSpacing/>
     </w:pPr>
   </w:style>
+  <w:style w:type="paragraph" w:styleId="Ingenafstand">
+    <w:name w:val="No Spacing"/>
+    <w:uiPriority w:val="1"/>
+    <w:qFormat/>
+    <w:rsid w:val="00D1107F"/>
+  </w:style>
 </w:styles>
 </file>
 
@@ -6399,7 +9576,7 @@
 </file>
 
 <file path=customXml/itemProps1.xml><?xml version="1.0" encoding="utf-8"?>
-<ds:datastoreItem xmlns:ds="http://schemas.openxmlformats.org/officeDocument/2006/customXml" ds:itemID="{18E13888-C76E-444F-969B-0F8F010265D9}">
+<ds:datastoreItem xmlns:ds="http://schemas.openxmlformats.org/officeDocument/2006/customXml" ds:itemID="{CA98642C-AB54-C249-A88E-518A8AAEC988}">
   <ds:schemaRefs>
     <ds:schemaRef ds:uri="http://schemas.openxmlformats.org/officeDocument/2006/bibliography"/>
   </ds:schemaRefs>

</xml_diff>